<commit_message>
Added more images and content for the Programmentwurf
</commit_message>
<xml_diff>
--- a/Programmentwurf/Programmentwurf_UNO.docx
+++ b/Programmentwurf/Programmentwurf_UNO.docx
@@ -1752,7 +1752,20 @@
             <w14:round/>
           </w14:textOutline>
         </w:rPr>
-        <w:t>Skript ausführen:</w:t>
+        <w:t>Im Terminal</w:t>
+      </w:r>
+      <w:r>
+        <w:rPr>
+          <w:rFonts w:ascii="Liberation Sans" w:hAnsi="Liberation Sans"/>
+          <w:color w:val="000000" w:themeColor="text1"/>
+          <w:lang w:val="de-DE"/>
+          <w14:textOutline w14:w="0" w14:cap="flat" w14:cmpd="sng" w14:algn="ctr">
+            <w14:noFill/>
+            <w14:prstDash w14:val="solid"/>
+            <w14:round/>
+          </w14:textOutline>
+        </w:rPr>
+        <w:t>:</w:t>
       </w:r>
     </w:p>
     <w:p>
@@ -1764,6 +1777,8 @@
         </w:numPr>
         <w:rPr>
           <w:rFonts w:ascii="Liberation Sans" w:hAnsi="Liberation Sans"/>
+          <w:b/>
+          <w:bCs/>
           <w:i/>
           <w:iCs/>
           <w:color w:val="3465A4"/>
@@ -1773,6 +1788,8 @@
       <w:r>
         <w:rPr>
           <w:rFonts w:ascii="Liberation Sans" w:hAnsi="Liberation Sans"/>
+          <w:b/>
+          <w:bCs/>
           <w:color w:val="000000" w:themeColor="text1"/>
           <w:lang w:val="de-DE"/>
           <w14:textOutline w14:w="0" w14:cap="flat" w14:cmpd="sng" w14:algn="ctr">
@@ -1816,6 +1833,8 @@
       <w:r>
         <w:rPr>
           <w:rFonts w:ascii="Liberation Sans" w:hAnsi="Liberation Sans"/>
+          <w:i/>
+          <w:iCs/>
           <w:color w:val="000000" w:themeColor="text1"/>
           <w:lang w:val="de-DE"/>
           <w14:textOutline w14:w="0" w14:cap="flat" w14:cmpd="sng" w14:algn="ctr">
@@ -1830,6 +1849,8 @@
       <w:r>
         <w:rPr>
           <w:rFonts w:ascii="Liberation Sans" w:hAnsi="Liberation Sans"/>
+          <w:i/>
+          <w:iCs/>
           <w:color w:val="000000" w:themeColor="text1"/>
           <w:lang w:val="de-DE"/>
           <w14:textOutline w14:w="0" w14:cap="flat" w14:cmpd="sng" w14:algn="ctr">
@@ -1859,6 +1880,8 @@
       <w:r>
         <w:rPr>
           <w:rFonts w:ascii="Liberation Sans" w:hAnsi="Liberation Sans"/>
+          <w:i/>
+          <w:iCs/>
           <w:color w:val="000000" w:themeColor="text1"/>
           <w:lang w:val="de-DE"/>
           <w14:textOutline w14:w="0" w14:cap="flat" w14:cmpd="sng" w14:algn="ctr">
@@ -1879,6 +1902,8 @@
         </w:numPr>
         <w:rPr>
           <w:rFonts w:ascii="Liberation Sans" w:hAnsi="Liberation Sans"/>
+          <w:b/>
+          <w:bCs/>
           <w:i/>
           <w:iCs/>
           <w:color w:val="3465A4"/>
@@ -1888,6 +1913,8 @@
       <w:r>
         <w:rPr>
           <w:rFonts w:ascii="Liberation Sans" w:hAnsi="Liberation Sans"/>
+          <w:b/>
+          <w:bCs/>
           <w:color w:val="000000" w:themeColor="text1"/>
           <w:lang w:val="de-DE"/>
           <w14:textOutline w14:w="0" w14:cap="flat" w14:cmpd="sng" w14:algn="ctr">
@@ -1917,6 +1944,8 @@
       <w:r>
         <w:rPr>
           <w:rFonts w:ascii="Liberation Sans" w:hAnsi="Liberation Sans"/>
+          <w:i/>
+          <w:iCs/>
           <w:color w:val="000000" w:themeColor="text1"/>
           <w:lang w:val="de-DE"/>
           <w14:textOutline w14:w="0" w14:cap="flat" w14:cmpd="sng" w14:algn="ctr">
@@ -1925,11 +1954,13 @@
             <w14:round/>
           </w14:textOutline>
         </w:rPr>
-        <w:t xml:space="preserve">Direkt ausführbar: </w:t>
-      </w:r>
-      <w:r>
-        <w:rPr>
-          <w:rFonts w:ascii="Liberation Sans" w:hAnsi="Liberation Sans"/>
+        <w:t>./</w:t>
+      </w:r>
+      <w:r>
+        <w:rPr>
+          <w:rFonts w:ascii="Liberation Sans" w:hAnsi="Liberation Sans"/>
+          <w:i/>
+          <w:iCs/>
           <w:color w:val="000000" w:themeColor="text1"/>
           <w:lang w:val="de-DE"/>
           <w14:textOutline w14:w="0" w14:cap="flat" w14:cmpd="sng" w14:algn="ctr">
@@ -1938,9 +1969,46 @@
             <w14:round/>
           </w14:textOutline>
         </w:rPr>
-        <w:t>./</w:t>
-      </w:r>
-      <w:r>
+        <w:t>run.sh</w:t>
+      </w:r>
+    </w:p>
+    <w:p>
+      <w:pPr>
+        <w:pStyle w:val="Heading3"/>
+        <w:rPr>
+          <w:lang w:val="de-DE"/>
+        </w:rPr>
+      </w:pPr>
+      <w:r>
+        <w:rPr>
+          <w:lang w:val="de-DE"/>
+        </w:rPr>
+        <w:t>Technischer Überblick (2P)</w:t>
+      </w:r>
+    </w:p>
+    <w:p>
+      <w:pPr>
+        <w:pStyle w:val="Textbody"/>
+        <w:rPr>
+          <w:i/>
+          <w:iCs/>
+          <w:color w:val="3465A4"/>
+          <w:lang w:val="de-DE"/>
+        </w:rPr>
+      </w:pPr>
+      <w:r>
+        <w:rPr>
+          <w:i/>
+          <w:iCs/>
+          <w:color w:val="3465A4"/>
+          <w:lang w:val="de-DE"/>
+        </w:rPr>
+        <w:t>[Nennung und Erläuterung der Technologien (z.B. Java, MySQL, …), jeweils Begründung für den Einsatz der Technologien]</w:t>
+      </w:r>
+    </w:p>
+    <w:p>
+      <w:pPr>
+        <w:pStyle w:val="Textbody"/>
         <w:rPr>
           <w:rFonts w:ascii="Liberation Sans" w:hAnsi="Liberation Sans"/>
           <w:color w:val="000000" w:themeColor="text1"/>
@@ -1951,46 +2019,8 @@
             <w14:round/>
           </w14:textOutline>
         </w:rPr>
-        <w:t>run.sh</w:t>
-      </w:r>
-    </w:p>
-    <w:p>
-      <w:pPr>
-        <w:pStyle w:val="Heading3"/>
-        <w:rPr>
-          <w:lang w:val="de-DE"/>
-        </w:rPr>
-      </w:pPr>
-      <w:r>
-        <w:rPr>
-          <w:lang w:val="de-DE"/>
-        </w:rPr>
-        <w:t>Technischer Überblick (2P)</w:t>
-      </w:r>
-    </w:p>
-    <w:p>
-      <w:pPr>
-        <w:pStyle w:val="Textbody"/>
-        <w:rPr>
-          <w:i/>
-          <w:iCs/>
-          <w:color w:val="3465A4"/>
-          <w:lang w:val="de-DE"/>
-        </w:rPr>
-      </w:pPr>
-      <w:r>
-        <w:rPr>
-          <w:i/>
-          <w:iCs/>
-          <w:color w:val="3465A4"/>
-          <w:lang w:val="de-DE"/>
-        </w:rPr>
-        <w:t>[Nennung und Erläuterung der Technologien (z.B. Java, MySQL, …), jeweils Begründung für den Einsatz der Technologien]</w:t>
-      </w:r>
-    </w:p>
-    <w:p>
-      <w:pPr>
-        <w:pStyle w:val="Textbody"/>
+      </w:pPr>
+      <w:r>
         <w:rPr>
           <w:rFonts w:ascii="Liberation Sans" w:hAnsi="Liberation Sans"/>
           <w:color w:val="000000" w:themeColor="text1"/>
@@ -2001,7 +2031,8 @@
             <w14:round/>
           </w14:textOutline>
         </w:rPr>
-      </w:pPr>
+        <w:t>Java</w:t>
+      </w:r>
       <w:r>
         <w:rPr>
           <w:rFonts w:ascii="Liberation Sans" w:hAnsi="Liberation Sans"/>
@@ -2013,9 +2044,12 @@
             <w14:round/>
           </w14:textOutline>
         </w:rPr>
-        <w:t>Java</w:t>
-      </w:r>
-      <w:r>
+        <w:t xml:space="preserve"> – bekannte Programmiersprache, plattformunabhängig durch die JVM, persönliche Erfahrungen durch andere Vorlesungen</w:t>
+      </w:r>
+    </w:p>
+    <w:p>
+      <w:pPr>
+        <w:pStyle w:val="Textbody"/>
         <w:rPr>
           <w:rFonts w:ascii="Liberation Sans" w:hAnsi="Liberation Sans"/>
           <w:color w:val="000000" w:themeColor="text1"/>
@@ -2026,12 +2060,8 @@
             <w14:round/>
           </w14:textOutline>
         </w:rPr>
-        <w:t xml:space="preserve"> – bekannte Programmiersprache, plattformunabhängig durch die JVM, persönliche Erfahrungen durch andere Vorlesungen</w:t>
-      </w:r>
-    </w:p>
-    <w:p>
-      <w:pPr>
-        <w:pStyle w:val="Textbody"/>
+      </w:pPr>
+      <w:r>
         <w:rPr>
           <w:rFonts w:ascii="Liberation Sans" w:hAnsi="Liberation Sans"/>
           <w:color w:val="000000" w:themeColor="text1"/>
@@ -2042,7 +2072,9 @@
             <w14:round/>
           </w14:textOutline>
         </w:rPr>
-      </w:pPr>
+        <w:t xml:space="preserve">Maven – </w:t>
+      </w:r>
+      <w:proofErr w:type="spellStart"/>
       <w:r>
         <w:rPr>
           <w:rFonts w:ascii="Liberation Sans" w:hAnsi="Liberation Sans"/>
@@ -2054,9 +2086,9 @@
             <w14:round/>
           </w14:textOutline>
         </w:rPr>
-        <w:t xml:space="preserve">Maven – </w:t>
-      </w:r>
-      <w:proofErr w:type="spellStart"/>
+        <w:t>Buildtools</w:t>
+      </w:r>
+      <w:proofErr w:type="spellEnd"/>
       <w:r>
         <w:rPr>
           <w:rFonts w:ascii="Liberation Sans" w:hAnsi="Liberation Sans"/>
@@ -2068,9 +2100,8 @@
             <w14:round/>
           </w14:textOutline>
         </w:rPr>
-        <w:t>Buildtools</w:t>
-      </w:r>
-      <w:proofErr w:type="spellEnd"/>
+        <w:t xml:space="preserve">, </w:t>
+      </w:r>
       <w:r>
         <w:rPr>
           <w:rFonts w:ascii="Liberation Sans" w:hAnsi="Liberation Sans"/>
@@ -2082,8 +2113,9 @@
             <w14:round/>
           </w14:textOutline>
         </w:rPr>
-        <w:t xml:space="preserve">, </w:t>
-      </w:r>
+        <w:t xml:space="preserve">vereinfacht und organsiert den gesamten </w:t>
+      </w:r>
+      <w:proofErr w:type="spellStart"/>
       <w:r>
         <w:rPr>
           <w:rFonts w:ascii="Liberation Sans" w:hAnsi="Liberation Sans"/>
@@ -2095,9 +2127,9 @@
             <w14:round/>
           </w14:textOutline>
         </w:rPr>
-        <w:t xml:space="preserve">vereinfacht und organsiert den gesamten </w:t>
-      </w:r>
-      <w:proofErr w:type="spellStart"/>
+        <w:t>Buildprozess</w:t>
+      </w:r>
+      <w:proofErr w:type="spellEnd"/>
       <w:r>
         <w:rPr>
           <w:rFonts w:ascii="Liberation Sans" w:hAnsi="Liberation Sans"/>
@@ -2109,9 +2141,21 @@
             <w14:round/>
           </w14:textOutline>
         </w:rPr>
-        <w:t>Buildprozess</w:t>
-      </w:r>
-      <w:proofErr w:type="spellEnd"/>
+        <w:t>, erlaubt durch einfache Kommandos beispielsweise das Projekt zu kompilieren, zu testen oder aber auch zu bereinigen (heißt kompilierten Code zu entfernen)</w:t>
+      </w:r>
+    </w:p>
+    <w:p>
+      <w:pPr>
+        <w:pStyle w:val="Textbody"/>
+        <w:rPr>
+          <w:rFonts w:ascii="Liberation Sans" w:hAnsi="Liberation Sans"/>
+          <w:i/>
+          <w:iCs/>
+          <w:color w:val="3465A4"/>
+          <w:lang w:val="de-DE"/>
+        </w:rPr>
+      </w:pPr>
+      <w:proofErr w:type="spellStart"/>
       <w:r>
         <w:rPr>
           <w:rFonts w:ascii="Liberation Sans" w:hAnsi="Liberation Sans"/>
@@ -2123,21 +2167,9 @@
             <w14:round/>
           </w14:textOutline>
         </w:rPr>
-        <w:t>, erlaubt durch einfache Kommandos beispielsweise das Projekt zu kompilieren, zu testen oder aber auch zu bereinigen (heißt kompilierten Code zu entfernen)</w:t>
-      </w:r>
-    </w:p>
-    <w:p>
-      <w:pPr>
-        <w:pStyle w:val="Textbody"/>
-        <w:rPr>
-          <w:rFonts w:ascii="Liberation Sans" w:hAnsi="Liberation Sans"/>
-          <w:i/>
-          <w:iCs/>
-          <w:color w:val="3465A4"/>
-          <w:lang w:val="de-DE"/>
-        </w:rPr>
-      </w:pPr>
-      <w:proofErr w:type="spellStart"/>
+        <w:t>JUnit</w:t>
+      </w:r>
+      <w:proofErr w:type="spellEnd"/>
       <w:r>
         <w:rPr>
           <w:rFonts w:ascii="Liberation Sans" w:hAnsi="Liberation Sans"/>
@@ -2149,9 +2181,9 @@
             <w14:round/>
           </w14:textOutline>
         </w:rPr>
-        <w:t>JUnit</w:t>
-      </w:r>
-      <w:proofErr w:type="spellEnd"/>
+        <w:t xml:space="preserve"> 5 – Unit </w:t>
+      </w:r>
+      <w:proofErr w:type="spellStart"/>
       <w:r>
         <w:rPr>
           <w:rFonts w:ascii="Liberation Sans" w:hAnsi="Liberation Sans"/>
@@ -2163,9 +2195,9 @@
             <w14:round/>
           </w14:textOutline>
         </w:rPr>
-        <w:t xml:space="preserve"> 5 – Unit </w:t>
-      </w:r>
-      <w:proofErr w:type="spellStart"/>
+        <w:t>Testing</w:t>
+      </w:r>
+      <w:proofErr w:type="spellEnd"/>
       <w:r>
         <w:rPr>
           <w:rFonts w:ascii="Liberation Sans" w:hAnsi="Liberation Sans"/>
@@ -2177,9 +2209,9 @@
             <w14:round/>
           </w14:textOutline>
         </w:rPr>
-        <w:t>Testing</w:t>
-      </w:r>
-      <w:proofErr w:type="spellEnd"/>
+        <w:t xml:space="preserve"> Bibliothek, die das Unit </w:t>
+      </w:r>
+      <w:proofErr w:type="spellStart"/>
       <w:r>
         <w:rPr>
           <w:rFonts w:ascii="Liberation Sans" w:hAnsi="Liberation Sans"/>
@@ -2191,9 +2223,9 @@
             <w14:round/>
           </w14:textOutline>
         </w:rPr>
-        <w:t xml:space="preserve"> Bibliothek, die das Unit </w:t>
-      </w:r>
-      <w:proofErr w:type="spellStart"/>
+        <w:t>Testing</w:t>
+      </w:r>
+      <w:proofErr w:type="spellEnd"/>
       <w:r>
         <w:rPr>
           <w:rFonts w:ascii="Liberation Sans" w:hAnsi="Liberation Sans"/>
@@ -2205,9 +2237,8 @@
             <w14:round/>
           </w14:textOutline>
         </w:rPr>
-        <w:t>Testing</w:t>
-      </w:r>
-      <w:proofErr w:type="spellEnd"/>
+        <w:t xml:space="preserve"> ermöglich</w:t>
+      </w:r>
       <w:r>
         <w:rPr>
           <w:rFonts w:ascii="Liberation Sans" w:hAnsi="Liberation Sans"/>
@@ -2219,28 +2250,31 @@
             <w14:round/>
           </w14:textOutline>
         </w:rPr>
-        <w:t xml:space="preserve"> ermöglich</w:t>
-      </w:r>
-      <w:r>
-        <w:rPr>
-          <w:rFonts w:ascii="Liberation Sans" w:hAnsi="Liberation Sans"/>
-          <w:color w:val="000000" w:themeColor="text1"/>
-          <w:lang w:val="de-DE"/>
-          <w14:textOutline w14:w="0" w14:cap="flat" w14:cmpd="sng" w14:algn="ctr">
-            <w14:noFill/>
-            <w14:prstDash w14:val="solid"/>
-            <w14:round/>
-          </w14:textOutline>
-        </w:rPr>
         <w:t>t, speziell für Java</w:t>
       </w:r>
     </w:p>
     <w:p>
       <w:pPr>
+        <w:suppressAutoHyphens w:val="0"/>
+        <w:rPr>
+          <w:rFonts w:ascii="Liberation Sans" w:hAnsi="Liberation Sans"/>
+          <w:b/>
+          <w:bCs/>
+          <w:sz w:val="28"/>
+          <w:szCs w:val="28"/>
+        </w:rPr>
+      </w:pPr>
+      <w:r>
+        <w:br w:type="page"/>
+      </w:r>
+    </w:p>
+    <w:p>
+      <w:pPr>
         <w:pStyle w:val="Heading1"/>
       </w:pPr>
       <w:proofErr w:type="spellStart"/>
       <w:r>
+        <w:lastRenderedPageBreak/>
         <w:t>Kapitel</w:t>
       </w:r>
       <w:proofErr w:type="spellEnd"/>
@@ -2316,7 +2350,6 @@
           <w:rFonts w:ascii="Liberation Sans" w:hAnsi="Liberation Sans"/>
           <w:lang w:val="de-DE"/>
         </w:rPr>
-        <w:lastRenderedPageBreak/>
         <w:t>Die Clean Architecture ist ein Prinzip zur Strukturierung von Software auf eine Art und Weise, die ihre Verständlichkeit, Flexibilität und Wartbarkeit maximiert. Der Hauptgedanke ist, dass die Software in mehrere Schichten aufgeteilt ist, wobei jede Schicht von innen nach außen auf die Schichten davor abhängt. Auf diese Weise entsteht eine klare Trennung von Aufgaben.</w:t>
       </w:r>
     </w:p>
@@ -3594,14 +3627,223 @@
           <w:lang w:val="de-DE"/>
         </w:rPr>
       </w:pPr>
+      <w:r>
+        <w:rPr>
+          <w:noProof/>
+        </w:rPr>
+        <w:drawing>
+          <wp:inline distT="0" distB="0" distL="0" distR="0" wp14:anchorId="4F12D775" wp14:editId="0E128969">
+            <wp:extent cx="2521009" cy="2921858"/>
+            <wp:effectExtent l="0" t="0" r="0" b="0"/>
+            <wp:docPr id="483684219" name="Picture 2" descr="A screenshot of a computer program&#10;&#10;Description automatically generated with low confidence"/>
+            <wp:cNvGraphicFramePr>
+              <a:graphicFrameLocks xmlns:a="http://schemas.openxmlformats.org/drawingml/2006/main" noChangeAspect="1"/>
+            </wp:cNvGraphicFramePr>
+            <a:graphic xmlns:a="http://schemas.openxmlformats.org/drawingml/2006/main">
+              <a:graphicData uri="http://schemas.openxmlformats.org/drawingml/2006/picture">
+                <pic:pic xmlns:pic="http://schemas.openxmlformats.org/drawingml/2006/picture">
+                  <pic:nvPicPr>
+                    <pic:cNvPr id="483684219" name="Picture 2" descr="A screenshot of a computer program&#10;&#10;Description automatically generated with low confidence"/>
+                    <pic:cNvPicPr>
+                      <a:picLocks noChangeAspect="1" noChangeArrowheads="1"/>
+                    </pic:cNvPicPr>
+                  </pic:nvPicPr>
+                  <pic:blipFill>
+                    <a:blip r:embed="rId11">
+                      <a:extLst>
+                        <a:ext uri="{28A0092B-C50C-407E-A947-70E740481C1C}">
+                          <a14:useLocalDpi xmlns:a14="http://schemas.microsoft.com/office/drawing/2010/main" val="0"/>
+                        </a:ext>
+                      </a:extLst>
+                    </a:blip>
+                    <a:srcRect/>
+                    <a:stretch>
+                      <a:fillRect/>
+                    </a:stretch>
+                  </pic:blipFill>
+                  <pic:spPr bwMode="auto">
+                    <a:xfrm>
+                      <a:off x="0" y="0"/>
+                      <a:ext cx="2521683" cy="2922639"/>
+                    </a:xfrm>
+                    <a:prstGeom prst="rect">
+                      <a:avLst/>
+                    </a:prstGeom>
+                    <a:noFill/>
+                    <a:ln>
+                      <a:noFill/>
+                    </a:ln>
+                  </pic:spPr>
+                </pic:pic>
+              </a:graphicData>
+            </a:graphic>
+          </wp:inline>
+        </w:drawing>
+      </w:r>
     </w:p>
     <w:p>
       <w:pPr>
         <w:pStyle w:val="Textbody"/>
         <w:rPr>
-          <w:lang w:val="de-DE"/>
-        </w:rPr>
-      </w:pPr>
+          <w:rFonts w:ascii="Liberation Sans" w:hAnsi="Liberation Sans"/>
+          <w:lang w:val="de-DE"/>
+        </w:rPr>
+      </w:pPr>
+      <w:r>
+        <w:rPr>
+          <w:rFonts w:ascii="Liberation Sans" w:hAnsi="Liberation Sans"/>
+          <w:lang w:val="de-DE"/>
+        </w:rPr>
+        <w:t xml:space="preserve">Die </w:t>
+      </w:r>
+      <w:r>
+        <w:rPr>
+          <w:rFonts w:ascii="Liberation Sans" w:hAnsi="Liberation Sans"/>
+          <w:lang w:val="de-DE"/>
+        </w:rPr>
+        <w:t>Deck Klasse ist zwar, ähnlich zur Hand Klasse, hauptsächlich für die Verwaltung der Karten im Deck zuständig</w:t>
+      </w:r>
+      <w:r>
+        <w:rPr>
+          <w:rFonts w:ascii="Liberation Sans" w:hAnsi="Liberation Sans"/>
+          <w:lang w:val="de-DE"/>
+        </w:rPr>
+        <w:t>, j</w:t>
+      </w:r>
+      <w:r>
+        <w:rPr>
+          <w:rFonts w:ascii="Liberation Sans" w:hAnsi="Liberation Sans"/>
+          <w:lang w:val="de-DE"/>
+        </w:rPr>
+        <w:t xml:space="preserve">edoch gibt es auch die </w:t>
+      </w:r>
+      <w:proofErr w:type="spellStart"/>
+      <w:proofErr w:type="gramStart"/>
+      <w:r>
+        <w:rPr>
+          <w:rFonts w:ascii="Liberation Sans" w:hAnsi="Liberation Sans"/>
+          <w:lang w:val="de-DE"/>
+        </w:rPr>
+        <w:t>addStandardDeck</w:t>
+      </w:r>
+      <w:proofErr w:type="spellEnd"/>
+      <w:r>
+        <w:rPr>
+          <w:rFonts w:ascii="Liberation Sans" w:hAnsi="Liberation Sans"/>
+          <w:lang w:val="de-DE"/>
+        </w:rPr>
+        <w:t>(</w:t>
+      </w:r>
+      <w:proofErr w:type="gramEnd"/>
+      <w:r>
+        <w:rPr>
+          <w:rFonts w:ascii="Liberation Sans" w:hAnsi="Liberation Sans"/>
+          <w:lang w:val="de-DE"/>
+        </w:rPr>
+        <w:t xml:space="preserve">) Methode, welche in das Deck alle Karten eines Standard-Decks </w:t>
+      </w:r>
+      <w:r>
+        <w:rPr>
+          <w:rFonts w:ascii="Liberation Sans" w:hAnsi="Liberation Sans"/>
+          <w:lang w:val="de-DE"/>
+        </w:rPr>
+        <w:t xml:space="preserve">erstellt und </w:t>
+      </w:r>
+      <w:r>
+        <w:rPr>
+          <w:rFonts w:ascii="Liberation Sans" w:hAnsi="Liberation Sans"/>
+          <w:lang w:val="de-DE"/>
+        </w:rPr>
+        <w:t xml:space="preserve">hinzufügt. Diese Methode sollte </w:t>
+      </w:r>
+      <w:r>
+        <w:rPr>
+          <w:rFonts w:ascii="Liberation Sans" w:hAnsi="Liberation Sans"/>
+          <w:lang w:val="de-DE"/>
+        </w:rPr>
+        <w:lastRenderedPageBreak/>
+        <w:t xml:space="preserve">ausgelagert werden. Ein Standard Deck könnte von einer anderen Klasse erstellt werden und mit Verwendung der </w:t>
+      </w:r>
+      <w:proofErr w:type="spellStart"/>
+      <w:proofErr w:type="gramStart"/>
+      <w:r>
+        <w:rPr>
+          <w:rFonts w:ascii="Liberation Sans" w:hAnsi="Liberation Sans"/>
+          <w:lang w:val="de-DE"/>
+        </w:rPr>
+        <w:t>fillDeck</w:t>
+      </w:r>
+      <w:proofErr w:type="spellEnd"/>
+      <w:r>
+        <w:rPr>
+          <w:rFonts w:ascii="Liberation Sans" w:hAnsi="Liberation Sans"/>
+          <w:lang w:val="de-DE"/>
+        </w:rPr>
+        <w:t>(</w:t>
+      </w:r>
+      <w:proofErr w:type="gramEnd"/>
+      <w:r>
+        <w:rPr>
+          <w:rFonts w:ascii="Liberation Sans" w:hAnsi="Liberation Sans"/>
+          <w:lang w:val="de-DE"/>
+        </w:rPr>
+        <w:t xml:space="preserve">) Methode von der Deck-Klasse dem Deck hinzugefügt werden. Die Klasse könnte ein </w:t>
+      </w:r>
+      <w:proofErr w:type="spellStart"/>
+      <w:r>
+        <w:rPr>
+          <w:rFonts w:ascii="Liberation Sans" w:hAnsi="Liberation Sans"/>
+          <w:lang w:val="de-DE"/>
+        </w:rPr>
+        <w:t>DeckCreator</w:t>
+      </w:r>
+      <w:proofErr w:type="spellEnd"/>
+      <w:r>
+        <w:rPr>
+          <w:rFonts w:ascii="Liberation Sans" w:hAnsi="Liberation Sans"/>
+          <w:lang w:val="de-DE"/>
+        </w:rPr>
+        <w:t xml:space="preserve"> oder ähnliches sein, welcher auch eine bestimmte </w:t>
+      </w:r>
+      <w:proofErr w:type="spellStart"/>
+      <w:r>
+        <w:rPr>
+          <w:rFonts w:ascii="Liberation Sans" w:hAnsi="Liberation Sans"/>
+          <w:lang w:val="de-DE"/>
+        </w:rPr>
+        <w:t>DeckConfiguration</w:t>
+      </w:r>
+      <w:proofErr w:type="spellEnd"/>
+      <w:r>
+        <w:rPr>
+          <w:rFonts w:ascii="Liberation Sans" w:hAnsi="Liberation Sans"/>
+          <w:lang w:val="de-DE"/>
+        </w:rPr>
+        <w:t xml:space="preserve"> annehmen könnte, um verschiedene Decks zu kreieren.</w:t>
+      </w:r>
+      <w:r>
+        <w:rPr>
+          <w:rFonts w:ascii="Liberation Sans" w:hAnsi="Liberation Sans"/>
+          <w:lang w:val="de-DE"/>
+        </w:rPr>
+        <w:t xml:space="preserve"> So würde das Deck </w:t>
+      </w:r>
+      <w:proofErr w:type="gramStart"/>
+      <w:r>
+        <w:rPr>
+          <w:rFonts w:ascii="Liberation Sans" w:hAnsi="Liberation Sans"/>
+          <w:lang w:val="de-DE"/>
+        </w:rPr>
+        <w:t>wirklich nur</w:t>
+      </w:r>
+      <w:proofErr w:type="gramEnd"/>
+      <w:r>
+        <w:rPr>
+          <w:rFonts w:ascii="Liberation Sans" w:hAnsi="Liberation Sans"/>
+          <w:lang w:val="de-DE"/>
+        </w:rPr>
+        <w:t xml:space="preserve"> noch für die Verwaltung der Karten in einem Deck zuständig sein.</w:t>
+      </w:r>
     </w:p>
     <w:p>
       <w:pPr>
@@ -3680,6 +3922,109 @@
           <w:lang w:val="de-DE"/>
         </w:rPr>
       </w:pPr>
+      <w:r>
+        <w:rPr>
+          <w:rFonts w:ascii="Liberation Sans" w:hAnsi="Liberation Sans"/>
+          <w:noProof/>
+          <w:lang w:val="de-DE"/>
+        </w:rPr>
+        <w:drawing>
+          <wp:inline distT="0" distB="0" distL="0" distR="0" wp14:anchorId="42B2199A" wp14:editId="1202570C">
+            <wp:extent cx="4683095" cy="2765467"/>
+            <wp:effectExtent l="0" t="0" r="3810" b="0"/>
+            <wp:docPr id="2141453680" name="Picture 3" descr="A screenshot of a computer&#10;&#10;Description automatically generated with medium confidence"/>
+            <wp:cNvGraphicFramePr>
+              <a:graphicFrameLocks xmlns:a="http://schemas.openxmlformats.org/drawingml/2006/main" noChangeAspect="1"/>
+            </wp:cNvGraphicFramePr>
+            <a:graphic xmlns:a="http://schemas.openxmlformats.org/drawingml/2006/main">
+              <a:graphicData uri="http://schemas.openxmlformats.org/drawingml/2006/picture">
+                <pic:pic xmlns:pic="http://schemas.openxmlformats.org/drawingml/2006/picture">
+                  <pic:nvPicPr>
+                    <pic:cNvPr id="2141453680" name="Picture 3" descr="A screenshot of a computer&#10;&#10;Description automatically generated with medium confidence"/>
+                    <pic:cNvPicPr>
+                      <a:picLocks noChangeAspect="1" noChangeArrowheads="1"/>
+                    </pic:cNvPicPr>
+                  </pic:nvPicPr>
+                  <pic:blipFill>
+                    <a:blip r:embed="rId12" cstate="print">
+                      <a:extLst>
+                        <a:ext uri="{28A0092B-C50C-407E-A947-70E740481C1C}">
+                          <a14:useLocalDpi xmlns:a14="http://schemas.microsoft.com/office/drawing/2010/main" val="0"/>
+                        </a:ext>
+                      </a:extLst>
+                    </a:blip>
+                    <a:srcRect/>
+                    <a:stretch>
+                      <a:fillRect/>
+                    </a:stretch>
+                  </pic:blipFill>
+                  <pic:spPr bwMode="auto">
+                    <a:xfrm>
+                      <a:off x="0" y="0"/>
+                      <a:ext cx="4691413" cy="2770379"/>
+                    </a:xfrm>
+                    <a:prstGeom prst="rect">
+                      <a:avLst/>
+                    </a:prstGeom>
+                    <a:noFill/>
+                    <a:ln>
+                      <a:noFill/>
+                    </a:ln>
+                  </pic:spPr>
+                </pic:pic>
+              </a:graphicData>
+            </a:graphic>
+          </wp:inline>
+        </w:drawing>
+      </w:r>
+    </w:p>
+    <w:p>
+      <w:pPr>
+        <w:pStyle w:val="Textbody"/>
+        <w:rPr>
+          <w:rFonts w:ascii="Liberation Sans" w:hAnsi="Liberation Sans"/>
+          <w:lang w:val="de-DE"/>
+        </w:rPr>
+      </w:pPr>
+      <w:r>
+        <w:rPr>
+          <w:rFonts w:ascii="Liberation Sans" w:hAnsi="Liberation Sans"/>
+          <w:lang w:val="de-DE"/>
+        </w:rPr>
+        <w:t>Durch die Abstraktion der Player-Klasse und mehrerer Methoden wird das Open-</w:t>
+      </w:r>
+      <w:proofErr w:type="spellStart"/>
+      <w:r>
+        <w:rPr>
+          <w:rFonts w:ascii="Liberation Sans" w:hAnsi="Liberation Sans"/>
+          <w:lang w:val="de-DE"/>
+        </w:rPr>
+        <w:t>Closed</w:t>
+      </w:r>
+      <w:proofErr w:type="spellEnd"/>
+      <w:r>
+        <w:rPr>
+          <w:rFonts w:ascii="Liberation Sans" w:hAnsi="Liberation Sans"/>
+          <w:lang w:val="de-DE"/>
+        </w:rPr>
+        <w:t>-</w:t>
+      </w:r>
+      <w:proofErr w:type="spellStart"/>
+      <w:r>
+        <w:rPr>
+          <w:rFonts w:ascii="Liberation Sans" w:hAnsi="Liberation Sans"/>
+          <w:lang w:val="de-DE"/>
+        </w:rPr>
+        <w:t>Principle</w:t>
+      </w:r>
+      <w:proofErr w:type="spellEnd"/>
+      <w:r>
+        <w:rPr>
+          <w:rFonts w:ascii="Liberation Sans" w:hAnsi="Liberation Sans"/>
+          <w:lang w:val="de-DE"/>
+        </w:rPr>
+        <w:t xml:space="preserve"> eingehalten. Die Player Klasse erlaubt neue Implementationen und dadurch neues Verhalten, ohne etwas am bestehenden Code verändern zu müssen.</w:t>
+      </w:r>
     </w:p>
     <w:p>
       <w:pPr>
@@ -3727,7 +4072,6 @@
         <w:rPr>
           <w:lang w:val="de-DE"/>
         </w:rPr>
-        <w:lastRenderedPageBreak/>
         <w:t>Analyse [LSP/ISP/DIP] (2P)</w:t>
       </w:r>
     </w:p>
@@ -3837,6 +4181,7 @@
         <w:rPr>
           <w:lang w:val="de-DE"/>
         </w:rPr>
+        <w:lastRenderedPageBreak/>
         <w:t>Positiv-Beispiel</w:t>
       </w:r>
     </w:p>
@@ -4080,7 +4425,7 @@
                     </pic:cNvPicPr>
                   </pic:nvPicPr>
                   <pic:blipFill>
-                    <a:blip r:embed="rId11" cstate="print">
+                    <a:blip r:embed="rId12" cstate="print">
                       <a:extLst>
                         <a:ext uri="{28A0092B-C50C-407E-A947-70E740481C1C}">
                           <a14:useLocalDpi xmlns:a14="http://schemas.microsoft.com/office/drawing/2010/main" val="0"/>
@@ -4215,108 +4560,101 @@
           <w:rFonts w:ascii="Liberation Sans" w:hAnsi="Liberation Sans"/>
           <w:lang w:val="de-DE"/>
         </w:rPr>
-        <w:t xml:space="preserve">, </w:t>
-      </w:r>
-      <w:r>
-        <w:rPr>
-          <w:rFonts w:ascii="Liberation Sans" w:hAnsi="Liberation Sans"/>
+        <w:t xml:space="preserve">, weil ein Computergegner eine andere Logik braucht, als ein menschlicher Spieler. Beim Computergegner wird eine Karte mit einer bestimmten Logik ausgewählt, und dabei sogar die Zeit </w:t>
+      </w:r>
+      <w:proofErr w:type="spellStart"/>
+      <w:r>
+        <w:rPr>
+          <w:rFonts w:ascii="Liberation Sans" w:hAnsi="Liberation Sans"/>
+          <w:lang w:val="de-DE"/>
+        </w:rPr>
+        <w:t>simultiert</w:t>
+      </w:r>
+      <w:proofErr w:type="spellEnd"/>
+      <w:r>
+        <w:rPr>
+          <w:rFonts w:ascii="Liberation Sans" w:hAnsi="Liberation Sans"/>
+          <w:lang w:val="de-DE"/>
+        </w:rPr>
+        <w:t>, die es für das Auswählen braucht. Der menschliche Spieler braucht aber hingegen eine Eingabe in der UI, um die Karte auszuwählen.</w:t>
+      </w:r>
+      <w:r>
+        <w:rPr>
+          <w:rFonts w:ascii="Liberation Sans" w:hAnsi="Liberation Sans"/>
+          <w:lang w:val="de-DE"/>
+        </w:rPr>
+        <w:t xml:space="preserve"> Durch Polymorphismus kann dies umgesetzt werden, indem die </w:t>
+      </w:r>
+      <w:proofErr w:type="spellStart"/>
+      <w:proofErr w:type="gramStart"/>
+      <w:r>
+        <w:rPr>
+          <w:rFonts w:ascii="Liberation Sans" w:hAnsi="Liberation Sans"/>
+          <w:lang w:val="de-DE"/>
+        </w:rPr>
+        <w:t>playCard</w:t>
+      </w:r>
+      <w:proofErr w:type="spellEnd"/>
+      <w:r>
+        <w:rPr>
+          <w:rFonts w:ascii="Liberation Sans" w:hAnsi="Liberation Sans"/>
+          <w:lang w:val="de-DE"/>
+        </w:rPr>
+        <w:t>(</w:t>
+      </w:r>
+      <w:proofErr w:type="gramEnd"/>
+      <w:r>
+        <w:rPr>
+          <w:rFonts w:ascii="Liberation Sans" w:hAnsi="Liberation Sans"/>
+          <w:lang w:val="de-DE"/>
+        </w:rPr>
+        <w:t xml:space="preserve">) Methode bei den beiden Klassen </w:t>
+      </w:r>
+      <w:proofErr w:type="spellStart"/>
+      <w:r>
+        <w:rPr>
+          <w:rFonts w:ascii="Liberation Sans" w:hAnsi="Liberation Sans"/>
+          <w:lang w:val="de-DE"/>
+        </w:rPr>
+        <w:t>BotPlayer</w:t>
+      </w:r>
+      <w:proofErr w:type="spellEnd"/>
+      <w:r>
+        <w:rPr>
+          <w:rFonts w:ascii="Liberation Sans" w:hAnsi="Liberation Sans"/>
+          <w:lang w:val="de-DE"/>
+        </w:rPr>
+        <w:t xml:space="preserve"> und </w:t>
+      </w:r>
+      <w:proofErr w:type="spellStart"/>
+      <w:r>
+        <w:rPr>
+          <w:rFonts w:ascii="Liberation Sans" w:hAnsi="Liberation Sans"/>
+          <w:lang w:val="de-DE"/>
+        </w:rPr>
+        <w:t>HumanPlayer</w:t>
+      </w:r>
+      <w:proofErr w:type="spellEnd"/>
+      <w:r>
+        <w:rPr>
+          <w:rFonts w:ascii="Liberation Sans" w:hAnsi="Liberation Sans"/>
+          <w:lang w:val="de-DE"/>
+        </w:rPr>
+        <w:t xml:space="preserve"> mit der benötigten Logik implementiert wird.</w:t>
+      </w:r>
+    </w:p>
+    <w:p>
+      <w:pPr>
+        <w:pStyle w:val="Heading3"/>
+        <w:rPr>
+          <w:lang w:val="de-DE"/>
+        </w:rPr>
+      </w:pPr>
+      <w:r>
+        <w:rPr>
           <w:lang w:val="de-DE"/>
         </w:rPr>
         <w:lastRenderedPageBreak/>
-        <w:t xml:space="preserve">weil ein Computergegner eine andere Logik braucht, als ein menschlicher Spieler. Beim Computergegner wird eine Karte mit einer bestimmten Logik ausgewählt, und dabei sogar die Zeit </w:t>
-      </w:r>
-      <w:proofErr w:type="spellStart"/>
-      <w:r>
-        <w:rPr>
-          <w:rFonts w:ascii="Liberation Sans" w:hAnsi="Liberation Sans"/>
-          <w:lang w:val="de-DE"/>
-        </w:rPr>
-        <w:t>simultiert</w:t>
-      </w:r>
-      <w:proofErr w:type="spellEnd"/>
-      <w:r>
-        <w:rPr>
-          <w:rFonts w:ascii="Liberation Sans" w:hAnsi="Liberation Sans"/>
-          <w:lang w:val="de-DE"/>
-        </w:rPr>
-        <w:t>, die es für das Auswählen braucht. Der menschliche Spieler braucht aber hingegen eine Eingabe in der UI, um die Karte auszuwählen.</w:t>
-      </w:r>
-      <w:r>
-        <w:rPr>
-          <w:rFonts w:ascii="Liberation Sans" w:hAnsi="Liberation Sans"/>
-          <w:lang w:val="de-DE"/>
-        </w:rPr>
-        <w:t xml:space="preserve"> Durch Polymorphismus kann dies umgesetzt werden, indem die </w:t>
-      </w:r>
-      <w:proofErr w:type="spellStart"/>
-      <w:proofErr w:type="gramStart"/>
-      <w:r>
-        <w:rPr>
-          <w:rFonts w:ascii="Liberation Sans" w:hAnsi="Liberation Sans"/>
-          <w:lang w:val="de-DE"/>
-        </w:rPr>
-        <w:t>playCard</w:t>
-      </w:r>
-      <w:proofErr w:type="spellEnd"/>
-      <w:r>
-        <w:rPr>
-          <w:rFonts w:ascii="Liberation Sans" w:hAnsi="Liberation Sans"/>
-          <w:lang w:val="de-DE"/>
-        </w:rPr>
-        <w:t>(</w:t>
-      </w:r>
-      <w:proofErr w:type="gramEnd"/>
-      <w:r>
-        <w:rPr>
-          <w:rFonts w:ascii="Liberation Sans" w:hAnsi="Liberation Sans"/>
-          <w:lang w:val="de-DE"/>
-        </w:rPr>
-        <w:t xml:space="preserve">) Methode bei den beiden Klassen </w:t>
-      </w:r>
-      <w:proofErr w:type="spellStart"/>
-      <w:r>
-        <w:rPr>
-          <w:rFonts w:ascii="Liberation Sans" w:hAnsi="Liberation Sans"/>
-          <w:lang w:val="de-DE"/>
-        </w:rPr>
-        <w:t>BotPlayer</w:t>
-      </w:r>
-      <w:proofErr w:type="spellEnd"/>
-      <w:r>
-        <w:rPr>
-          <w:rFonts w:ascii="Liberation Sans" w:hAnsi="Liberation Sans"/>
-          <w:lang w:val="de-DE"/>
-        </w:rPr>
-        <w:t xml:space="preserve"> und </w:t>
-      </w:r>
-      <w:proofErr w:type="spellStart"/>
-      <w:r>
-        <w:rPr>
-          <w:rFonts w:ascii="Liberation Sans" w:hAnsi="Liberation Sans"/>
-          <w:lang w:val="de-DE"/>
-        </w:rPr>
-        <w:t>HumanPlayer</w:t>
-      </w:r>
-      <w:proofErr w:type="spellEnd"/>
-      <w:r>
-        <w:rPr>
-          <w:rFonts w:ascii="Liberation Sans" w:hAnsi="Liberation Sans"/>
-          <w:lang w:val="de-DE"/>
-        </w:rPr>
-        <w:t xml:space="preserve"> mit der benötigten Logik implementiert wird.</w:t>
-      </w:r>
-    </w:p>
-    <w:p>
-      <w:pPr>
-        <w:pStyle w:val="Heading3"/>
-        <w:rPr>
-          <w:lang w:val="de-DE"/>
-        </w:rPr>
-      </w:pPr>
-      <w:r>
-        <w:rPr>
-          <w:lang w:val="de-DE"/>
-        </w:rPr>
         <w:t>DRY (2P)</w:t>
       </w:r>
     </w:p>
@@ -4390,7 +4728,7 @@
         </w:rPr>
         <w:t xml:space="preserve">: </w:t>
       </w:r>
-      <w:hyperlink r:id="rId12" w:history="1">
+      <w:hyperlink r:id="rId13" w:history="1">
         <w:r>
           <w:rPr>
             <w:rStyle w:val="Hyperlink"/>
@@ -6647,388 +6985,388 @@
           <w:szCs w:val="16"/>
           <w:lang w:eastAsia="en-US" w:bidi="ar-SA"/>
         </w:rPr>
+        <w:t>        }</w:t>
+      </w:r>
+    </w:p>
+    <w:p>
+      <w:pPr>
+        <w:shd w:val="clear" w:color="auto" w:fill="FFFFFF"/>
+        <w:suppressAutoHyphens w:val="0"/>
+        <w:autoSpaceDN/>
+        <w:textAlignment w:val="auto"/>
+        <w:rPr>
+          <w:rFonts w:ascii="Fira Code" w:eastAsia="Times New Roman" w:hAnsi="Fira Code" w:cs="Fira Code"/>
+          <w:color w:val="000000"/>
+          <w:kern w:val="0"/>
+          <w:sz w:val="16"/>
+          <w:szCs w:val="16"/>
+          <w:lang w:eastAsia="en-US" w:bidi="ar-SA"/>
+        </w:rPr>
+      </w:pPr>
+      <w:r>
+        <w:rPr>
+          <w:rFonts w:ascii="Fira Code" w:eastAsia="Times New Roman" w:hAnsi="Fira Code" w:cs="Fira Code"/>
+          <w:color w:val="000000"/>
+          <w:kern w:val="0"/>
+          <w:sz w:val="16"/>
+          <w:szCs w:val="16"/>
+          <w:lang w:eastAsia="en-US" w:bidi="ar-SA"/>
+        </w:rPr>
+        <w:t xml:space="preserve">        </w:t>
+      </w:r>
+      <w:r>
+        <w:rPr>
+          <w:rFonts w:ascii="Fira Code" w:eastAsia="Times New Roman" w:hAnsi="Fira Code" w:cs="Fira Code"/>
+          <w:color w:val="0000FF"/>
+          <w:kern w:val="0"/>
+          <w:sz w:val="16"/>
+          <w:szCs w:val="16"/>
+          <w:lang w:eastAsia="en-US" w:bidi="ar-SA"/>
+        </w:rPr>
+        <w:t>else</w:t>
+      </w:r>
+    </w:p>
+    <w:p>
+      <w:pPr>
+        <w:shd w:val="clear" w:color="auto" w:fill="FFFFFF"/>
+        <w:suppressAutoHyphens w:val="0"/>
+        <w:autoSpaceDN/>
+        <w:textAlignment w:val="auto"/>
+        <w:rPr>
+          <w:rFonts w:ascii="Fira Code" w:eastAsia="Times New Roman" w:hAnsi="Fira Code" w:cs="Fira Code"/>
+          <w:color w:val="000000"/>
+          <w:kern w:val="0"/>
+          <w:sz w:val="16"/>
+          <w:szCs w:val="16"/>
+          <w:lang w:eastAsia="en-US" w:bidi="ar-SA"/>
+        </w:rPr>
+      </w:pPr>
+      <w:r>
+        <w:rPr>
+          <w:rFonts w:ascii="Fira Code" w:eastAsia="Times New Roman" w:hAnsi="Fira Code" w:cs="Fira Code"/>
+          <w:color w:val="000000"/>
+          <w:kern w:val="0"/>
+          <w:sz w:val="16"/>
+          <w:szCs w:val="16"/>
+          <w:lang w:eastAsia="en-US" w:bidi="ar-SA"/>
+        </w:rPr>
+        <w:t>        {</w:t>
+      </w:r>
+    </w:p>
+    <w:p>
+      <w:pPr>
+        <w:shd w:val="clear" w:color="auto" w:fill="FFFFFF"/>
+        <w:suppressAutoHyphens w:val="0"/>
+        <w:autoSpaceDN/>
+        <w:textAlignment w:val="auto"/>
+        <w:rPr>
+          <w:rFonts w:ascii="Fira Code" w:eastAsia="Times New Roman" w:hAnsi="Fira Code" w:cs="Fira Code"/>
+          <w:color w:val="000000"/>
+          <w:kern w:val="0"/>
+          <w:sz w:val="16"/>
+          <w:szCs w:val="16"/>
+          <w:lang w:eastAsia="en-US" w:bidi="ar-SA"/>
+        </w:rPr>
+      </w:pPr>
+      <w:r>
+        <w:rPr>
+          <w:rFonts w:ascii="Fira Code" w:eastAsia="Times New Roman" w:hAnsi="Fira Code" w:cs="Fira Code"/>
+          <w:color w:val="000000"/>
+          <w:kern w:val="0"/>
+          <w:sz w:val="16"/>
+          <w:szCs w:val="16"/>
+          <w:lang w:eastAsia="en-US" w:bidi="ar-SA"/>
+        </w:rPr>
+        <w:t xml:space="preserve">            color </w:t>
+      </w:r>
+      <w:proofErr w:type="gramStart"/>
+      <w:r>
+        <w:rPr>
+          <w:rFonts w:ascii="Fira Code" w:eastAsia="Times New Roman" w:hAnsi="Fira Code" w:cs="Fira Code"/>
+          <w:color w:val="000000"/>
+          <w:kern w:val="0"/>
+          <w:sz w:val="16"/>
+          <w:szCs w:val="16"/>
+          <w:lang w:eastAsia="en-US" w:bidi="ar-SA"/>
+        </w:rPr>
+        <w:t>=  </w:t>
+      </w:r>
+      <w:proofErr w:type="spellStart"/>
+      <w:r>
+        <w:rPr>
+          <w:rFonts w:ascii="Fira Code" w:eastAsia="Times New Roman" w:hAnsi="Fira Code" w:cs="Fira Code"/>
+          <w:color w:val="000000"/>
+          <w:kern w:val="0"/>
+          <w:sz w:val="16"/>
+          <w:szCs w:val="16"/>
+          <w:lang w:eastAsia="en-US" w:bidi="ar-SA"/>
+        </w:rPr>
+        <w:t>inputReader.chooseColor</w:t>
+      </w:r>
+      <w:proofErr w:type="spellEnd"/>
+      <w:proofErr w:type="gramEnd"/>
+      <w:r>
+        <w:rPr>
+          <w:rFonts w:ascii="Fira Code" w:eastAsia="Times New Roman" w:hAnsi="Fira Code" w:cs="Fira Code"/>
+          <w:color w:val="000000"/>
+          <w:kern w:val="0"/>
+          <w:sz w:val="16"/>
+          <w:szCs w:val="16"/>
+          <w:lang w:eastAsia="en-US" w:bidi="ar-SA"/>
+        </w:rPr>
+        <w:t>();</w:t>
+      </w:r>
+    </w:p>
+    <w:p>
+      <w:pPr>
+        <w:shd w:val="clear" w:color="auto" w:fill="FFFFFF"/>
+        <w:suppressAutoHyphens w:val="0"/>
+        <w:autoSpaceDN/>
+        <w:textAlignment w:val="auto"/>
+        <w:rPr>
+          <w:rFonts w:ascii="Fira Code" w:eastAsia="Times New Roman" w:hAnsi="Fira Code" w:cs="Fira Code"/>
+          <w:color w:val="000000"/>
+          <w:kern w:val="0"/>
+          <w:sz w:val="16"/>
+          <w:szCs w:val="16"/>
+          <w:lang w:eastAsia="en-US" w:bidi="ar-SA"/>
+        </w:rPr>
+      </w:pPr>
+      <w:r>
+        <w:rPr>
+          <w:rFonts w:ascii="Fira Code" w:eastAsia="Times New Roman" w:hAnsi="Fira Code" w:cs="Fira Code"/>
+          <w:color w:val="000000"/>
+          <w:kern w:val="0"/>
+          <w:sz w:val="16"/>
+          <w:szCs w:val="16"/>
+          <w:lang w:eastAsia="en-US" w:bidi="ar-SA"/>
+        </w:rPr>
+        <w:t>        }</w:t>
+      </w:r>
+    </w:p>
+    <w:p>
+      <w:pPr>
+        <w:shd w:val="clear" w:color="auto" w:fill="FFFFFF"/>
+        <w:suppressAutoHyphens w:val="0"/>
+        <w:autoSpaceDN/>
+        <w:textAlignment w:val="auto"/>
+        <w:rPr>
+          <w:rFonts w:ascii="Fira Code" w:eastAsia="Times New Roman" w:hAnsi="Fira Code" w:cs="Fira Code"/>
+          <w:color w:val="000000"/>
+          <w:kern w:val="0"/>
+          <w:sz w:val="16"/>
+          <w:szCs w:val="16"/>
+          <w:lang w:eastAsia="en-US" w:bidi="ar-SA"/>
+        </w:rPr>
+      </w:pPr>
+    </w:p>
+    <w:p>
+      <w:pPr>
+        <w:shd w:val="clear" w:color="auto" w:fill="FFFFFF"/>
+        <w:suppressAutoHyphens w:val="0"/>
+        <w:autoSpaceDN/>
+        <w:textAlignment w:val="auto"/>
+        <w:rPr>
+          <w:rFonts w:ascii="Fira Code" w:eastAsia="Times New Roman" w:hAnsi="Fira Code" w:cs="Fira Code"/>
+          <w:color w:val="000000"/>
+          <w:kern w:val="0"/>
+          <w:sz w:val="16"/>
+          <w:szCs w:val="16"/>
+          <w:lang w:eastAsia="en-US" w:bidi="ar-SA"/>
+        </w:rPr>
+      </w:pPr>
+      <w:r>
+        <w:rPr>
+          <w:rFonts w:ascii="Fira Code" w:eastAsia="Times New Roman" w:hAnsi="Fira Code" w:cs="Fira Code"/>
+          <w:color w:val="000000"/>
+          <w:kern w:val="0"/>
+          <w:sz w:val="16"/>
+          <w:szCs w:val="16"/>
+          <w:lang w:eastAsia="en-US" w:bidi="ar-SA"/>
+        </w:rPr>
+        <w:t xml:space="preserve">        </w:t>
+      </w:r>
+      <w:proofErr w:type="spellStart"/>
+      <w:proofErr w:type="gramStart"/>
+      <w:r>
+        <w:rPr>
+          <w:rFonts w:ascii="Fira Code" w:eastAsia="Times New Roman" w:hAnsi="Fira Code" w:cs="Fira Code"/>
+          <w:color w:val="0000FF"/>
+          <w:kern w:val="0"/>
+          <w:sz w:val="16"/>
+          <w:szCs w:val="16"/>
+          <w:lang w:eastAsia="en-US" w:bidi="ar-SA"/>
+        </w:rPr>
+        <w:t>this</w:t>
+      </w:r>
+      <w:r>
+        <w:rPr>
+          <w:rFonts w:ascii="Fira Code" w:eastAsia="Times New Roman" w:hAnsi="Fira Code" w:cs="Fira Code"/>
+          <w:color w:val="000000"/>
+          <w:kern w:val="0"/>
+          <w:sz w:val="16"/>
+          <w:szCs w:val="16"/>
+          <w:lang w:eastAsia="en-US" w:bidi="ar-SA"/>
+        </w:rPr>
+        <w:t>.setColor</w:t>
+      </w:r>
+      <w:proofErr w:type="spellEnd"/>
+      <w:proofErr w:type="gramEnd"/>
+      <w:r>
+        <w:rPr>
+          <w:rFonts w:ascii="Fira Code" w:eastAsia="Times New Roman" w:hAnsi="Fira Code" w:cs="Fira Code"/>
+          <w:color w:val="000000"/>
+          <w:kern w:val="0"/>
+          <w:sz w:val="16"/>
+          <w:szCs w:val="16"/>
+          <w:lang w:eastAsia="en-US" w:bidi="ar-SA"/>
+        </w:rPr>
+        <w:t>(color);</w:t>
+      </w:r>
+    </w:p>
+    <w:p>
+      <w:pPr>
+        <w:shd w:val="clear" w:color="auto" w:fill="FFFFFF"/>
+        <w:suppressAutoHyphens w:val="0"/>
+        <w:autoSpaceDN/>
+        <w:textAlignment w:val="auto"/>
+        <w:rPr>
+          <w:rFonts w:ascii="Fira Code" w:eastAsia="Times New Roman" w:hAnsi="Fira Code" w:cs="Fira Code"/>
+          <w:color w:val="000000"/>
+          <w:kern w:val="0"/>
+          <w:sz w:val="16"/>
+          <w:szCs w:val="16"/>
+          <w:lang w:eastAsia="en-US" w:bidi="ar-SA"/>
+        </w:rPr>
+      </w:pPr>
+    </w:p>
+    <w:p>
+      <w:pPr>
+        <w:shd w:val="clear" w:color="auto" w:fill="FFFFFF"/>
+        <w:suppressAutoHyphens w:val="0"/>
+        <w:autoSpaceDN/>
+        <w:textAlignment w:val="auto"/>
+        <w:rPr>
+          <w:rFonts w:ascii="Fira Code" w:eastAsia="Times New Roman" w:hAnsi="Fira Code" w:cs="Fira Code"/>
+          <w:color w:val="000000"/>
+          <w:kern w:val="0"/>
+          <w:sz w:val="16"/>
+          <w:szCs w:val="16"/>
+          <w:lang w:eastAsia="en-US" w:bidi="ar-SA"/>
+        </w:rPr>
+      </w:pPr>
+      <w:r>
+        <w:rPr>
+          <w:rFonts w:ascii="Fira Code" w:eastAsia="Times New Roman" w:hAnsi="Fira Code" w:cs="Fira Code"/>
+          <w:color w:val="000000"/>
+          <w:kern w:val="0"/>
+          <w:sz w:val="16"/>
+          <w:szCs w:val="16"/>
+          <w:lang w:eastAsia="en-US" w:bidi="ar-SA"/>
+        </w:rPr>
+        <w:t xml:space="preserve">        </w:t>
+      </w:r>
+      <w:proofErr w:type="spellStart"/>
+      <w:r>
+        <w:rPr>
+          <w:rFonts w:ascii="Fira Code" w:eastAsia="Times New Roman" w:hAnsi="Fira Code" w:cs="Fira Code"/>
+          <w:color w:val="000000"/>
+          <w:kern w:val="0"/>
+          <w:sz w:val="16"/>
+          <w:szCs w:val="16"/>
+          <w:lang w:eastAsia="en-US" w:bidi="ar-SA"/>
+        </w:rPr>
+        <w:t>outputWriter.write</w:t>
+      </w:r>
+      <w:proofErr w:type="spellEnd"/>
+      <w:r>
+        <w:rPr>
+          <w:rFonts w:ascii="Fira Code" w:eastAsia="Times New Roman" w:hAnsi="Fira Code" w:cs="Fira Code"/>
+          <w:color w:val="000000"/>
+          <w:kern w:val="0"/>
+          <w:sz w:val="16"/>
+          <w:szCs w:val="16"/>
+          <w:lang w:eastAsia="en-US" w:bidi="ar-SA"/>
+        </w:rPr>
+        <w:t>(</w:t>
+      </w:r>
+      <w:r>
+        <w:rPr>
+          <w:rFonts w:ascii="Fira Code" w:eastAsia="Times New Roman" w:hAnsi="Fira Code" w:cs="Fira Code"/>
+          <w:color w:val="A31515"/>
+          <w:kern w:val="0"/>
+          <w:sz w:val="16"/>
+          <w:szCs w:val="16"/>
+          <w:lang w:eastAsia="en-US" w:bidi="ar-SA"/>
+        </w:rPr>
+        <w:t>"New color: "</w:t>
+      </w:r>
+      <w:r>
+        <w:rPr>
+          <w:rFonts w:ascii="Fira Code" w:eastAsia="Times New Roman" w:hAnsi="Fira Code" w:cs="Fira Code"/>
+          <w:color w:val="000000"/>
+          <w:kern w:val="0"/>
+          <w:sz w:val="16"/>
+          <w:szCs w:val="16"/>
+          <w:lang w:eastAsia="en-US" w:bidi="ar-SA"/>
+        </w:rPr>
+        <w:t xml:space="preserve"> + color</w:t>
+      </w:r>
+      <w:proofErr w:type="gramStart"/>
+      <w:r>
+        <w:rPr>
+          <w:rFonts w:ascii="Fira Code" w:eastAsia="Times New Roman" w:hAnsi="Fira Code" w:cs="Fira Code"/>
+          <w:color w:val="000000"/>
+          <w:kern w:val="0"/>
+          <w:sz w:val="16"/>
+          <w:szCs w:val="16"/>
+          <w:lang w:eastAsia="en-US" w:bidi="ar-SA"/>
+        </w:rPr>
+        <w:t>);</w:t>
+      </w:r>
+      <w:proofErr w:type="gramEnd"/>
+    </w:p>
+    <w:p>
+      <w:pPr>
+        <w:shd w:val="clear" w:color="auto" w:fill="FFFFFF"/>
+        <w:suppressAutoHyphens w:val="0"/>
+        <w:autoSpaceDN/>
+        <w:textAlignment w:val="auto"/>
+        <w:rPr>
+          <w:rFonts w:ascii="Fira Code" w:eastAsia="Times New Roman" w:hAnsi="Fira Code" w:cs="Fira Code"/>
+          <w:color w:val="000000"/>
+          <w:kern w:val="0"/>
+          <w:sz w:val="16"/>
+          <w:szCs w:val="16"/>
+          <w:lang w:eastAsia="en-US" w:bidi="ar-SA"/>
+        </w:rPr>
+      </w:pPr>
+    </w:p>
+    <w:p>
+      <w:pPr>
+        <w:shd w:val="clear" w:color="auto" w:fill="FFFFFF"/>
+        <w:suppressAutoHyphens w:val="0"/>
+        <w:autoSpaceDN/>
+        <w:textAlignment w:val="auto"/>
+        <w:rPr>
+          <w:rFonts w:ascii="Fira Code" w:eastAsia="Times New Roman" w:hAnsi="Fira Code" w:cs="Fira Code"/>
+          <w:color w:val="000000"/>
+          <w:kern w:val="0"/>
+          <w:sz w:val="16"/>
+          <w:szCs w:val="16"/>
+          <w:lang w:eastAsia="en-US" w:bidi="ar-SA"/>
+        </w:rPr>
+      </w:pPr>
+      <w:r>
+        <w:rPr>
+          <w:rFonts w:ascii="Fira Code" w:eastAsia="Times New Roman" w:hAnsi="Fira Code" w:cs="Fira Code"/>
+          <w:color w:val="000000"/>
+          <w:kern w:val="0"/>
+          <w:sz w:val="16"/>
+          <w:szCs w:val="16"/>
+          <w:lang w:eastAsia="en-US" w:bidi="ar-SA"/>
+        </w:rPr>
         <w:lastRenderedPageBreak/>
-        <w:t>        }</w:t>
-      </w:r>
-    </w:p>
-    <w:p>
-      <w:pPr>
-        <w:shd w:val="clear" w:color="auto" w:fill="FFFFFF"/>
-        <w:suppressAutoHyphens w:val="0"/>
-        <w:autoSpaceDN/>
-        <w:textAlignment w:val="auto"/>
-        <w:rPr>
-          <w:rFonts w:ascii="Fira Code" w:eastAsia="Times New Roman" w:hAnsi="Fira Code" w:cs="Fira Code"/>
-          <w:color w:val="000000"/>
-          <w:kern w:val="0"/>
-          <w:sz w:val="16"/>
-          <w:szCs w:val="16"/>
-          <w:lang w:eastAsia="en-US" w:bidi="ar-SA"/>
-        </w:rPr>
-      </w:pPr>
-      <w:r>
-        <w:rPr>
-          <w:rFonts w:ascii="Fira Code" w:eastAsia="Times New Roman" w:hAnsi="Fira Code" w:cs="Fira Code"/>
-          <w:color w:val="000000"/>
-          <w:kern w:val="0"/>
-          <w:sz w:val="16"/>
-          <w:szCs w:val="16"/>
-          <w:lang w:eastAsia="en-US" w:bidi="ar-SA"/>
-        </w:rPr>
-        <w:t xml:space="preserve">        </w:t>
-      </w:r>
-      <w:r>
-        <w:rPr>
-          <w:rFonts w:ascii="Fira Code" w:eastAsia="Times New Roman" w:hAnsi="Fira Code" w:cs="Fira Code"/>
-          <w:color w:val="0000FF"/>
-          <w:kern w:val="0"/>
-          <w:sz w:val="16"/>
-          <w:szCs w:val="16"/>
-          <w:lang w:eastAsia="en-US" w:bidi="ar-SA"/>
-        </w:rPr>
-        <w:t>else</w:t>
-      </w:r>
-    </w:p>
-    <w:p>
-      <w:pPr>
-        <w:shd w:val="clear" w:color="auto" w:fill="FFFFFF"/>
-        <w:suppressAutoHyphens w:val="0"/>
-        <w:autoSpaceDN/>
-        <w:textAlignment w:val="auto"/>
-        <w:rPr>
-          <w:rFonts w:ascii="Fira Code" w:eastAsia="Times New Roman" w:hAnsi="Fira Code" w:cs="Fira Code"/>
-          <w:color w:val="000000"/>
-          <w:kern w:val="0"/>
-          <w:sz w:val="16"/>
-          <w:szCs w:val="16"/>
-          <w:lang w:eastAsia="en-US" w:bidi="ar-SA"/>
-        </w:rPr>
-      </w:pPr>
-      <w:r>
-        <w:rPr>
-          <w:rFonts w:ascii="Fira Code" w:eastAsia="Times New Roman" w:hAnsi="Fira Code" w:cs="Fira Code"/>
-          <w:color w:val="000000"/>
-          <w:kern w:val="0"/>
-          <w:sz w:val="16"/>
-          <w:szCs w:val="16"/>
-          <w:lang w:eastAsia="en-US" w:bidi="ar-SA"/>
-        </w:rPr>
-        <w:t>        {</w:t>
-      </w:r>
-    </w:p>
-    <w:p>
-      <w:pPr>
-        <w:shd w:val="clear" w:color="auto" w:fill="FFFFFF"/>
-        <w:suppressAutoHyphens w:val="0"/>
-        <w:autoSpaceDN/>
-        <w:textAlignment w:val="auto"/>
-        <w:rPr>
-          <w:rFonts w:ascii="Fira Code" w:eastAsia="Times New Roman" w:hAnsi="Fira Code" w:cs="Fira Code"/>
-          <w:color w:val="000000"/>
-          <w:kern w:val="0"/>
-          <w:sz w:val="16"/>
-          <w:szCs w:val="16"/>
-          <w:lang w:eastAsia="en-US" w:bidi="ar-SA"/>
-        </w:rPr>
-      </w:pPr>
-      <w:r>
-        <w:rPr>
-          <w:rFonts w:ascii="Fira Code" w:eastAsia="Times New Roman" w:hAnsi="Fira Code" w:cs="Fira Code"/>
-          <w:color w:val="000000"/>
-          <w:kern w:val="0"/>
-          <w:sz w:val="16"/>
-          <w:szCs w:val="16"/>
-          <w:lang w:eastAsia="en-US" w:bidi="ar-SA"/>
-        </w:rPr>
-        <w:t xml:space="preserve">            color </w:t>
-      </w:r>
-      <w:proofErr w:type="gramStart"/>
-      <w:r>
-        <w:rPr>
-          <w:rFonts w:ascii="Fira Code" w:eastAsia="Times New Roman" w:hAnsi="Fira Code" w:cs="Fira Code"/>
-          <w:color w:val="000000"/>
-          <w:kern w:val="0"/>
-          <w:sz w:val="16"/>
-          <w:szCs w:val="16"/>
-          <w:lang w:eastAsia="en-US" w:bidi="ar-SA"/>
-        </w:rPr>
-        <w:t>=  </w:t>
-      </w:r>
-      <w:proofErr w:type="spellStart"/>
-      <w:r>
-        <w:rPr>
-          <w:rFonts w:ascii="Fira Code" w:eastAsia="Times New Roman" w:hAnsi="Fira Code" w:cs="Fira Code"/>
-          <w:color w:val="000000"/>
-          <w:kern w:val="0"/>
-          <w:sz w:val="16"/>
-          <w:szCs w:val="16"/>
-          <w:lang w:eastAsia="en-US" w:bidi="ar-SA"/>
-        </w:rPr>
-        <w:t>inputReader.chooseColor</w:t>
-      </w:r>
-      <w:proofErr w:type="spellEnd"/>
-      <w:proofErr w:type="gramEnd"/>
-      <w:r>
-        <w:rPr>
-          <w:rFonts w:ascii="Fira Code" w:eastAsia="Times New Roman" w:hAnsi="Fira Code" w:cs="Fira Code"/>
-          <w:color w:val="000000"/>
-          <w:kern w:val="0"/>
-          <w:sz w:val="16"/>
-          <w:szCs w:val="16"/>
-          <w:lang w:eastAsia="en-US" w:bidi="ar-SA"/>
-        </w:rPr>
-        <w:t>();</w:t>
-      </w:r>
-    </w:p>
-    <w:p>
-      <w:pPr>
-        <w:shd w:val="clear" w:color="auto" w:fill="FFFFFF"/>
-        <w:suppressAutoHyphens w:val="0"/>
-        <w:autoSpaceDN/>
-        <w:textAlignment w:val="auto"/>
-        <w:rPr>
-          <w:rFonts w:ascii="Fira Code" w:eastAsia="Times New Roman" w:hAnsi="Fira Code" w:cs="Fira Code"/>
-          <w:color w:val="000000"/>
-          <w:kern w:val="0"/>
-          <w:sz w:val="16"/>
-          <w:szCs w:val="16"/>
-          <w:lang w:eastAsia="en-US" w:bidi="ar-SA"/>
-        </w:rPr>
-      </w:pPr>
-      <w:r>
-        <w:rPr>
-          <w:rFonts w:ascii="Fira Code" w:eastAsia="Times New Roman" w:hAnsi="Fira Code" w:cs="Fira Code"/>
-          <w:color w:val="000000"/>
-          <w:kern w:val="0"/>
-          <w:sz w:val="16"/>
-          <w:szCs w:val="16"/>
-          <w:lang w:eastAsia="en-US" w:bidi="ar-SA"/>
-        </w:rPr>
-        <w:t>        }</w:t>
-      </w:r>
-    </w:p>
-    <w:p>
-      <w:pPr>
-        <w:shd w:val="clear" w:color="auto" w:fill="FFFFFF"/>
-        <w:suppressAutoHyphens w:val="0"/>
-        <w:autoSpaceDN/>
-        <w:textAlignment w:val="auto"/>
-        <w:rPr>
-          <w:rFonts w:ascii="Fira Code" w:eastAsia="Times New Roman" w:hAnsi="Fira Code" w:cs="Fira Code"/>
-          <w:color w:val="000000"/>
-          <w:kern w:val="0"/>
-          <w:sz w:val="16"/>
-          <w:szCs w:val="16"/>
-          <w:lang w:eastAsia="en-US" w:bidi="ar-SA"/>
-        </w:rPr>
-      </w:pPr>
-    </w:p>
-    <w:p>
-      <w:pPr>
-        <w:shd w:val="clear" w:color="auto" w:fill="FFFFFF"/>
-        <w:suppressAutoHyphens w:val="0"/>
-        <w:autoSpaceDN/>
-        <w:textAlignment w:val="auto"/>
-        <w:rPr>
-          <w:rFonts w:ascii="Fira Code" w:eastAsia="Times New Roman" w:hAnsi="Fira Code" w:cs="Fira Code"/>
-          <w:color w:val="000000"/>
-          <w:kern w:val="0"/>
-          <w:sz w:val="16"/>
-          <w:szCs w:val="16"/>
-          <w:lang w:eastAsia="en-US" w:bidi="ar-SA"/>
-        </w:rPr>
-      </w:pPr>
-      <w:r>
-        <w:rPr>
-          <w:rFonts w:ascii="Fira Code" w:eastAsia="Times New Roman" w:hAnsi="Fira Code" w:cs="Fira Code"/>
-          <w:color w:val="000000"/>
-          <w:kern w:val="0"/>
-          <w:sz w:val="16"/>
-          <w:szCs w:val="16"/>
-          <w:lang w:eastAsia="en-US" w:bidi="ar-SA"/>
-        </w:rPr>
-        <w:t xml:space="preserve">        </w:t>
-      </w:r>
-      <w:proofErr w:type="spellStart"/>
-      <w:proofErr w:type="gramStart"/>
-      <w:r>
-        <w:rPr>
-          <w:rFonts w:ascii="Fira Code" w:eastAsia="Times New Roman" w:hAnsi="Fira Code" w:cs="Fira Code"/>
-          <w:color w:val="0000FF"/>
-          <w:kern w:val="0"/>
-          <w:sz w:val="16"/>
-          <w:szCs w:val="16"/>
-          <w:lang w:eastAsia="en-US" w:bidi="ar-SA"/>
-        </w:rPr>
-        <w:t>this</w:t>
-      </w:r>
-      <w:r>
-        <w:rPr>
-          <w:rFonts w:ascii="Fira Code" w:eastAsia="Times New Roman" w:hAnsi="Fira Code" w:cs="Fira Code"/>
-          <w:color w:val="000000"/>
-          <w:kern w:val="0"/>
-          <w:sz w:val="16"/>
-          <w:szCs w:val="16"/>
-          <w:lang w:eastAsia="en-US" w:bidi="ar-SA"/>
-        </w:rPr>
-        <w:t>.setColor</w:t>
-      </w:r>
-      <w:proofErr w:type="spellEnd"/>
-      <w:proofErr w:type="gramEnd"/>
-      <w:r>
-        <w:rPr>
-          <w:rFonts w:ascii="Fira Code" w:eastAsia="Times New Roman" w:hAnsi="Fira Code" w:cs="Fira Code"/>
-          <w:color w:val="000000"/>
-          <w:kern w:val="0"/>
-          <w:sz w:val="16"/>
-          <w:szCs w:val="16"/>
-          <w:lang w:eastAsia="en-US" w:bidi="ar-SA"/>
-        </w:rPr>
-        <w:t>(color);</w:t>
-      </w:r>
-    </w:p>
-    <w:p>
-      <w:pPr>
-        <w:shd w:val="clear" w:color="auto" w:fill="FFFFFF"/>
-        <w:suppressAutoHyphens w:val="0"/>
-        <w:autoSpaceDN/>
-        <w:textAlignment w:val="auto"/>
-        <w:rPr>
-          <w:rFonts w:ascii="Fira Code" w:eastAsia="Times New Roman" w:hAnsi="Fira Code" w:cs="Fira Code"/>
-          <w:color w:val="000000"/>
-          <w:kern w:val="0"/>
-          <w:sz w:val="16"/>
-          <w:szCs w:val="16"/>
-          <w:lang w:eastAsia="en-US" w:bidi="ar-SA"/>
-        </w:rPr>
-      </w:pPr>
-    </w:p>
-    <w:p>
-      <w:pPr>
-        <w:shd w:val="clear" w:color="auto" w:fill="FFFFFF"/>
-        <w:suppressAutoHyphens w:val="0"/>
-        <w:autoSpaceDN/>
-        <w:textAlignment w:val="auto"/>
-        <w:rPr>
-          <w:rFonts w:ascii="Fira Code" w:eastAsia="Times New Roman" w:hAnsi="Fira Code" w:cs="Fira Code"/>
-          <w:color w:val="000000"/>
-          <w:kern w:val="0"/>
-          <w:sz w:val="16"/>
-          <w:szCs w:val="16"/>
-          <w:lang w:eastAsia="en-US" w:bidi="ar-SA"/>
-        </w:rPr>
-      </w:pPr>
-      <w:r>
-        <w:rPr>
-          <w:rFonts w:ascii="Fira Code" w:eastAsia="Times New Roman" w:hAnsi="Fira Code" w:cs="Fira Code"/>
-          <w:color w:val="000000"/>
-          <w:kern w:val="0"/>
-          <w:sz w:val="16"/>
-          <w:szCs w:val="16"/>
-          <w:lang w:eastAsia="en-US" w:bidi="ar-SA"/>
-        </w:rPr>
-        <w:t xml:space="preserve">        </w:t>
-      </w:r>
-      <w:proofErr w:type="spellStart"/>
-      <w:r>
-        <w:rPr>
-          <w:rFonts w:ascii="Fira Code" w:eastAsia="Times New Roman" w:hAnsi="Fira Code" w:cs="Fira Code"/>
-          <w:color w:val="000000"/>
-          <w:kern w:val="0"/>
-          <w:sz w:val="16"/>
-          <w:szCs w:val="16"/>
-          <w:lang w:eastAsia="en-US" w:bidi="ar-SA"/>
-        </w:rPr>
-        <w:t>outputWriter.write</w:t>
-      </w:r>
-      <w:proofErr w:type="spellEnd"/>
-      <w:r>
-        <w:rPr>
-          <w:rFonts w:ascii="Fira Code" w:eastAsia="Times New Roman" w:hAnsi="Fira Code" w:cs="Fira Code"/>
-          <w:color w:val="000000"/>
-          <w:kern w:val="0"/>
-          <w:sz w:val="16"/>
-          <w:szCs w:val="16"/>
-          <w:lang w:eastAsia="en-US" w:bidi="ar-SA"/>
-        </w:rPr>
-        <w:t>(</w:t>
-      </w:r>
-      <w:r>
-        <w:rPr>
-          <w:rFonts w:ascii="Fira Code" w:eastAsia="Times New Roman" w:hAnsi="Fira Code" w:cs="Fira Code"/>
-          <w:color w:val="A31515"/>
-          <w:kern w:val="0"/>
-          <w:sz w:val="16"/>
-          <w:szCs w:val="16"/>
-          <w:lang w:eastAsia="en-US" w:bidi="ar-SA"/>
-        </w:rPr>
-        <w:t>"New color: "</w:t>
-      </w:r>
-      <w:r>
-        <w:rPr>
-          <w:rFonts w:ascii="Fira Code" w:eastAsia="Times New Roman" w:hAnsi="Fira Code" w:cs="Fira Code"/>
-          <w:color w:val="000000"/>
-          <w:kern w:val="0"/>
-          <w:sz w:val="16"/>
-          <w:szCs w:val="16"/>
-          <w:lang w:eastAsia="en-US" w:bidi="ar-SA"/>
-        </w:rPr>
-        <w:t xml:space="preserve"> + color</w:t>
-      </w:r>
-      <w:proofErr w:type="gramStart"/>
-      <w:r>
-        <w:rPr>
-          <w:rFonts w:ascii="Fira Code" w:eastAsia="Times New Roman" w:hAnsi="Fira Code" w:cs="Fira Code"/>
-          <w:color w:val="000000"/>
-          <w:kern w:val="0"/>
-          <w:sz w:val="16"/>
-          <w:szCs w:val="16"/>
-          <w:lang w:eastAsia="en-US" w:bidi="ar-SA"/>
-        </w:rPr>
-        <w:t>);</w:t>
-      </w:r>
-      <w:proofErr w:type="gramEnd"/>
-    </w:p>
-    <w:p>
-      <w:pPr>
-        <w:shd w:val="clear" w:color="auto" w:fill="FFFFFF"/>
-        <w:suppressAutoHyphens w:val="0"/>
-        <w:autoSpaceDN/>
-        <w:textAlignment w:val="auto"/>
-        <w:rPr>
-          <w:rFonts w:ascii="Fira Code" w:eastAsia="Times New Roman" w:hAnsi="Fira Code" w:cs="Fira Code"/>
-          <w:color w:val="000000"/>
-          <w:kern w:val="0"/>
-          <w:sz w:val="16"/>
-          <w:szCs w:val="16"/>
-          <w:lang w:eastAsia="en-US" w:bidi="ar-SA"/>
-        </w:rPr>
-      </w:pPr>
-    </w:p>
-    <w:p>
-      <w:pPr>
-        <w:shd w:val="clear" w:color="auto" w:fill="FFFFFF"/>
-        <w:suppressAutoHyphens w:val="0"/>
-        <w:autoSpaceDN/>
-        <w:textAlignment w:val="auto"/>
-        <w:rPr>
-          <w:rFonts w:ascii="Fira Code" w:eastAsia="Times New Roman" w:hAnsi="Fira Code" w:cs="Fira Code"/>
-          <w:color w:val="000000"/>
-          <w:kern w:val="0"/>
-          <w:sz w:val="16"/>
-          <w:szCs w:val="16"/>
-          <w:lang w:eastAsia="en-US" w:bidi="ar-SA"/>
-        </w:rPr>
-      </w:pPr>
-      <w:r>
-        <w:rPr>
-          <w:rFonts w:ascii="Fira Code" w:eastAsia="Times New Roman" w:hAnsi="Fira Code" w:cs="Fira Code"/>
-          <w:color w:val="000000"/>
-          <w:kern w:val="0"/>
-          <w:sz w:val="16"/>
-          <w:szCs w:val="16"/>
-          <w:lang w:eastAsia="en-US" w:bidi="ar-SA"/>
-        </w:rPr>
         <w:t xml:space="preserve">        </w:t>
       </w:r>
       <w:r>
@@ -8881,7 +9219,7 @@
           <w:kern w:val="0"/>
           <w:sz w:val="16"/>
           <w:szCs w:val="16"/>
-          <w:lang w:val="de-DE" w:eastAsia="en-US" w:bidi="ar-SA"/>
+          <w:lang w:eastAsia="en-US" w:bidi="ar-SA"/>
         </w:rPr>
       </w:pPr>
       <w:r>
@@ -8902,7 +9240,7 @@
           <w:kern w:val="0"/>
           <w:sz w:val="16"/>
           <w:szCs w:val="16"/>
-          <w:lang w:val="de-DE" w:eastAsia="en-US" w:bidi="ar-SA"/>
+          <w:lang w:eastAsia="en-US" w:bidi="ar-SA"/>
         </w:rPr>
         <w:t>}</w:t>
       </w:r>
@@ -8919,7 +9257,7 @@
           <w:kern w:val="0"/>
           <w:sz w:val="16"/>
           <w:szCs w:val="16"/>
-          <w:lang w:val="de-DE" w:eastAsia="en-US" w:bidi="ar-SA"/>
+          <w:lang w:eastAsia="en-US" w:bidi="ar-SA"/>
         </w:rPr>
       </w:pPr>
     </w:p>
@@ -9563,251 +9901,248 @@
           <w:szCs w:val="18"/>
           <w:lang w:eastAsia="en-US" w:bidi="ar-SA"/>
         </w:rPr>
+        <w:t>    {</w:t>
+      </w:r>
+    </w:p>
+    <w:p>
+      <w:pPr>
+        <w:shd w:val="clear" w:color="auto" w:fill="FFFFFF"/>
+        <w:suppressAutoHyphens w:val="0"/>
+        <w:autoSpaceDN/>
+        <w:textAlignment w:val="auto"/>
+        <w:rPr>
+          <w:rFonts w:ascii="Fira Code" w:eastAsia="Times New Roman" w:hAnsi="Fira Code" w:cs="Fira Code"/>
+          <w:color w:val="000000"/>
+          <w:kern w:val="0"/>
+          <w:sz w:val="18"/>
+          <w:szCs w:val="18"/>
+          <w:lang w:eastAsia="en-US" w:bidi="ar-SA"/>
+        </w:rPr>
+      </w:pPr>
+      <w:r>
+        <w:rPr>
+          <w:rFonts w:ascii="Fira Code" w:eastAsia="Times New Roman" w:hAnsi="Fira Code" w:cs="Fira Code"/>
+          <w:color w:val="000000"/>
+          <w:kern w:val="0"/>
+          <w:sz w:val="18"/>
+          <w:szCs w:val="18"/>
+          <w:lang w:eastAsia="en-US" w:bidi="ar-SA"/>
+        </w:rPr>
+        <w:t xml:space="preserve">    </w:t>
+      </w:r>
+      <w:r>
+        <w:rPr>
+          <w:rFonts w:ascii="Fira Code" w:eastAsia="Times New Roman" w:hAnsi="Fira Code" w:cs="Fira Code"/>
+          <w:color w:val="000000"/>
+          <w:kern w:val="0"/>
+          <w:sz w:val="18"/>
+          <w:szCs w:val="18"/>
+          <w:lang w:eastAsia="en-US" w:bidi="ar-SA"/>
+        </w:rPr>
+        <w:t xml:space="preserve">    </w:t>
+      </w:r>
+      <w:r>
+        <w:rPr>
+          <w:rFonts w:ascii="Fira Code" w:eastAsia="Times New Roman" w:hAnsi="Fira Code" w:cs="Fira Code"/>
+          <w:color w:val="000000"/>
+          <w:kern w:val="0"/>
+          <w:sz w:val="18"/>
+          <w:szCs w:val="18"/>
+          <w:lang w:eastAsia="en-US" w:bidi="ar-SA"/>
+        </w:rPr>
+        <w:t xml:space="preserve">color </w:t>
+      </w:r>
+      <w:proofErr w:type="gramStart"/>
+      <w:r>
+        <w:rPr>
+          <w:rFonts w:ascii="Fira Code" w:eastAsia="Times New Roman" w:hAnsi="Fira Code" w:cs="Fira Code"/>
+          <w:color w:val="000000"/>
+          <w:kern w:val="0"/>
+          <w:sz w:val="18"/>
+          <w:szCs w:val="18"/>
+          <w:lang w:eastAsia="en-US" w:bidi="ar-SA"/>
+        </w:rPr>
+        <w:t>=  </w:t>
+      </w:r>
+      <w:proofErr w:type="spellStart"/>
+      <w:r>
+        <w:rPr>
+          <w:rFonts w:ascii="Fira Code" w:eastAsia="Times New Roman" w:hAnsi="Fira Code" w:cs="Fira Code"/>
+          <w:color w:val="000000"/>
+          <w:kern w:val="0"/>
+          <w:sz w:val="18"/>
+          <w:szCs w:val="18"/>
+          <w:lang w:eastAsia="en-US" w:bidi="ar-SA"/>
+        </w:rPr>
+        <w:t>inputReader.chooseColor</w:t>
+      </w:r>
+      <w:proofErr w:type="spellEnd"/>
+      <w:proofErr w:type="gramEnd"/>
+      <w:r>
+        <w:rPr>
+          <w:rFonts w:ascii="Fira Code" w:eastAsia="Times New Roman" w:hAnsi="Fira Code" w:cs="Fira Code"/>
+          <w:color w:val="000000"/>
+          <w:kern w:val="0"/>
+          <w:sz w:val="18"/>
+          <w:szCs w:val="18"/>
+          <w:lang w:eastAsia="en-US" w:bidi="ar-SA"/>
+        </w:rPr>
+        <w:t>();</w:t>
+      </w:r>
+    </w:p>
+    <w:p>
+      <w:pPr>
+        <w:shd w:val="clear" w:color="auto" w:fill="FFFFFF"/>
+        <w:suppressAutoHyphens w:val="0"/>
+        <w:autoSpaceDN/>
+        <w:textAlignment w:val="auto"/>
+        <w:rPr>
+          <w:rFonts w:ascii="Fira Code" w:eastAsia="Times New Roman" w:hAnsi="Fira Code" w:cs="Fira Code"/>
+          <w:color w:val="000000"/>
+          <w:kern w:val="0"/>
+          <w:sz w:val="18"/>
+          <w:szCs w:val="18"/>
+          <w:lang w:eastAsia="en-US" w:bidi="ar-SA"/>
+        </w:rPr>
+      </w:pPr>
+      <w:r>
+        <w:rPr>
+          <w:rFonts w:ascii="Fira Code" w:eastAsia="Times New Roman" w:hAnsi="Fira Code" w:cs="Fira Code"/>
+          <w:color w:val="000000"/>
+          <w:kern w:val="0"/>
+          <w:sz w:val="18"/>
+          <w:szCs w:val="18"/>
+          <w:lang w:eastAsia="en-US" w:bidi="ar-SA"/>
+        </w:rPr>
+        <w:t>    }</w:t>
+      </w:r>
+    </w:p>
+    <w:p>
+      <w:pPr>
+        <w:shd w:val="clear" w:color="auto" w:fill="FFFFFF"/>
+        <w:suppressAutoHyphens w:val="0"/>
+        <w:autoSpaceDN/>
+        <w:textAlignment w:val="auto"/>
+        <w:rPr>
+          <w:rFonts w:ascii="Fira Code" w:eastAsia="Times New Roman" w:hAnsi="Fira Code" w:cs="Fira Code"/>
+          <w:color w:val="000000"/>
+          <w:kern w:val="0"/>
+          <w:sz w:val="18"/>
+          <w:szCs w:val="18"/>
+          <w:lang w:eastAsia="en-US" w:bidi="ar-SA"/>
+        </w:rPr>
+      </w:pPr>
+    </w:p>
+    <w:p>
+      <w:pPr>
+        <w:shd w:val="clear" w:color="auto" w:fill="FFFFFF"/>
+        <w:suppressAutoHyphens w:val="0"/>
+        <w:autoSpaceDN/>
+        <w:textAlignment w:val="auto"/>
+        <w:rPr>
+          <w:rFonts w:ascii="Fira Code" w:eastAsia="Times New Roman" w:hAnsi="Fira Code" w:cs="Fira Code"/>
+          <w:color w:val="000000"/>
+          <w:kern w:val="0"/>
+          <w:sz w:val="18"/>
+          <w:szCs w:val="18"/>
+          <w:lang w:eastAsia="en-US" w:bidi="ar-SA"/>
+        </w:rPr>
+      </w:pPr>
+      <w:r>
+        <w:rPr>
+          <w:rFonts w:ascii="Fira Code" w:eastAsia="Times New Roman" w:hAnsi="Fira Code" w:cs="Fira Code"/>
+          <w:color w:val="000000"/>
+          <w:kern w:val="0"/>
+          <w:sz w:val="18"/>
+          <w:szCs w:val="18"/>
+          <w:lang w:eastAsia="en-US" w:bidi="ar-SA"/>
+        </w:rPr>
+        <w:t xml:space="preserve">    </w:t>
+      </w:r>
+      <w:proofErr w:type="spellStart"/>
+      <w:r>
+        <w:rPr>
+          <w:rFonts w:ascii="Fira Code" w:eastAsia="Times New Roman" w:hAnsi="Fira Code" w:cs="Fira Code"/>
+          <w:color w:val="000000"/>
+          <w:kern w:val="0"/>
+          <w:sz w:val="18"/>
+          <w:szCs w:val="18"/>
+          <w:lang w:eastAsia="en-US" w:bidi="ar-SA"/>
+        </w:rPr>
+        <w:t>chosenCard.setColor</w:t>
+      </w:r>
+      <w:proofErr w:type="spellEnd"/>
+      <w:r>
+        <w:rPr>
+          <w:rFonts w:ascii="Fira Code" w:eastAsia="Times New Roman" w:hAnsi="Fira Code" w:cs="Fira Code"/>
+          <w:color w:val="000000"/>
+          <w:kern w:val="0"/>
+          <w:sz w:val="18"/>
+          <w:szCs w:val="18"/>
+          <w:lang w:eastAsia="en-US" w:bidi="ar-SA"/>
+        </w:rPr>
+        <w:t>(color</w:t>
+      </w:r>
+      <w:proofErr w:type="gramStart"/>
+      <w:r>
+        <w:rPr>
+          <w:rFonts w:ascii="Fira Code" w:eastAsia="Times New Roman" w:hAnsi="Fira Code" w:cs="Fira Code"/>
+          <w:color w:val="000000"/>
+          <w:kern w:val="0"/>
+          <w:sz w:val="18"/>
+          <w:szCs w:val="18"/>
+          <w:lang w:eastAsia="en-US" w:bidi="ar-SA"/>
+        </w:rPr>
+        <w:t>);</w:t>
+      </w:r>
+      <w:proofErr w:type="gramEnd"/>
+    </w:p>
+    <w:p>
+      <w:pPr>
+        <w:shd w:val="clear" w:color="auto" w:fill="FFFFFF"/>
+        <w:suppressAutoHyphens w:val="0"/>
+        <w:autoSpaceDN/>
+        <w:textAlignment w:val="auto"/>
+        <w:rPr>
+          <w:rFonts w:ascii="Fira Code" w:eastAsia="Times New Roman" w:hAnsi="Fira Code" w:cs="Fira Code"/>
+          <w:color w:val="000000"/>
+          <w:kern w:val="0"/>
+          <w:sz w:val="18"/>
+          <w:szCs w:val="18"/>
+          <w:lang w:eastAsia="en-US" w:bidi="ar-SA"/>
+        </w:rPr>
+      </w:pPr>
+      <w:r>
+        <w:rPr>
+          <w:rFonts w:ascii="Fira Code" w:eastAsia="Times New Roman" w:hAnsi="Fira Code" w:cs="Fira Code"/>
+          <w:color w:val="000000"/>
+          <w:kern w:val="0"/>
+          <w:sz w:val="18"/>
+          <w:szCs w:val="18"/>
+          <w:lang w:eastAsia="en-US" w:bidi="ar-SA"/>
+        </w:rPr>
+        <w:t>}</w:t>
+      </w:r>
+    </w:p>
+    <w:p>
+      <w:pPr>
+        <w:pStyle w:val="Textbody"/>
+      </w:pPr>
+    </w:p>
+    <w:p>
+      <w:pPr>
+        <w:pStyle w:val="Textbody"/>
+        <w:rPr>
+          <w:rFonts w:ascii="Liberation Sans" w:hAnsi="Liberation Sans"/>
+          <w:lang w:val="de-DE"/>
+        </w:rPr>
+      </w:pPr>
+      <w:r>
+        <w:rPr>
+          <w:rFonts w:ascii="Liberation Sans" w:hAnsi="Liberation Sans"/>
+          <w:lang w:val="de-DE"/>
+        </w:rPr>
         <w:lastRenderedPageBreak/>
-        <w:t>    {</w:t>
-      </w:r>
-    </w:p>
-    <w:p>
-      <w:pPr>
-        <w:shd w:val="clear" w:color="auto" w:fill="FFFFFF"/>
-        <w:suppressAutoHyphens w:val="0"/>
-        <w:autoSpaceDN/>
-        <w:textAlignment w:val="auto"/>
-        <w:rPr>
-          <w:rFonts w:ascii="Fira Code" w:eastAsia="Times New Roman" w:hAnsi="Fira Code" w:cs="Fira Code"/>
-          <w:color w:val="000000"/>
-          <w:kern w:val="0"/>
-          <w:sz w:val="18"/>
-          <w:szCs w:val="18"/>
-          <w:lang w:eastAsia="en-US" w:bidi="ar-SA"/>
-        </w:rPr>
-      </w:pPr>
-      <w:r>
-        <w:rPr>
-          <w:rFonts w:ascii="Fira Code" w:eastAsia="Times New Roman" w:hAnsi="Fira Code" w:cs="Fira Code"/>
-          <w:color w:val="000000"/>
-          <w:kern w:val="0"/>
-          <w:sz w:val="18"/>
-          <w:szCs w:val="18"/>
-          <w:lang w:eastAsia="en-US" w:bidi="ar-SA"/>
-        </w:rPr>
-        <w:t xml:space="preserve">    </w:t>
-      </w:r>
-      <w:r>
-        <w:rPr>
-          <w:rFonts w:ascii="Fira Code" w:eastAsia="Times New Roman" w:hAnsi="Fira Code" w:cs="Fira Code"/>
-          <w:color w:val="000000"/>
-          <w:kern w:val="0"/>
-          <w:sz w:val="18"/>
-          <w:szCs w:val="18"/>
-          <w:lang w:eastAsia="en-US" w:bidi="ar-SA"/>
-        </w:rPr>
-        <w:t xml:space="preserve">    </w:t>
-      </w:r>
-      <w:r>
-        <w:rPr>
-          <w:rFonts w:ascii="Fira Code" w:eastAsia="Times New Roman" w:hAnsi="Fira Code" w:cs="Fira Code"/>
-          <w:color w:val="000000"/>
-          <w:kern w:val="0"/>
-          <w:sz w:val="18"/>
-          <w:szCs w:val="18"/>
-          <w:lang w:eastAsia="en-US" w:bidi="ar-SA"/>
-        </w:rPr>
-        <w:t xml:space="preserve">color </w:t>
-      </w:r>
-      <w:proofErr w:type="gramStart"/>
-      <w:r>
-        <w:rPr>
-          <w:rFonts w:ascii="Fira Code" w:eastAsia="Times New Roman" w:hAnsi="Fira Code" w:cs="Fira Code"/>
-          <w:color w:val="000000"/>
-          <w:kern w:val="0"/>
-          <w:sz w:val="18"/>
-          <w:szCs w:val="18"/>
-          <w:lang w:eastAsia="en-US" w:bidi="ar-SA"/>
-        </w:rPr>
-        <w:t>=  </w:t>
-      </w:r>
-      <w:proofErr w:type="spellStart"/>
-      <w:r>
-        <w:rPr>
-          <w:rFonts w:ascii="Fira Code" w:eastAsia="Times New Roman" w:hAnsi="Fira Code" w:cs="Fira Code"/>
-          <w:color w:val="000000"/>
-          <w:kern w:val="0"/>
-          <w:sz w:val="18"/>
-          <w:szCs w:val="18"/>
-          <w:lang w:eastAsia="en-US" w:bidi="ar-SA"/>
-        </w:rPr>
-        <w:t>inputReader.chooseColor</w:t>
-      </w:r>
-      <w:proofErr w:type="spellEnd"/>
-      <w:proofErr w:type="gramEnd"/>
-      <w:r>
-        <w:rPr>
-          <w:rFonts w:ascii="Fira Code" w:eastAsia="Times New Roman" w:hAnsi="Fira Code" w:cs="Fira Code"/>
-          <w:color w:val="000000"/>
-          <w:kern w:val="0"/>
-          <w:sz w:val="18"/>
-          <w:szCs w:val="18"/>
-          <w:lang w:eastAsia="en-US" w:bidi="ar-SA"/>
-        </w:rPr>
-        <w:t>();</w:t>
-      </w:r>
-    </w:p>
-    <w:p>
-      <w:pPr>
-        <w:shd w:val="clear" w:color="auto" w:fill="FFFFFF"/>
-        <w:suppressAutoHyphens w:val="0"/>
-        <w:autoSpaceDN/>
-        <w:textAlignment w:val="auto"/>
-        <w:rPr>
-          <w:rFonts w:ascii="Fira Code" w:eastAsia="Times New Roman" w:hAnsi="Fira Code" w:cs="Fira Code"/>
-          <w:color w:val="000000"/>
-          <w:kern w:val="0"/>
-          <w:sz w:val="18"/>
-          <w:szCs w:val="18"/>
-          <w:lang w:eastAsia="en-US" w:bidi="ar-SA"/>
-        </w:rPr>
-      </w:pPr>
-      <w:r>
-        <w:rPr>
-          <w:rFonts w:ascii="Fira Code" w:eastAsia="Times New Roman" w:hAnsi="Fira Code" w:cs="Fira Code"/>
-          <w:color w:val="000000"/>
-          <w:kern w:val="0"/>
-          <w:sz w:val="18"/>
-          <w:szCs w:val="18"/>
-          <w:lang w:eastAsia="en-US" w:bidi="ar-SA"/>
-        </w:rPr>
-        <w:t>    }</w:t>
-      </w:r>
-    </w:p>
-    <w:p>
-      <w:pPr>
-        <w:shd w:val="clear" w:color="auto" w:fill="FFFFFF"/>
-        <w:suppressAutoHyphens w:val="0"/>
-        <w:autoSpaceDN/>
-        <w:textAlignment w:val="auto"/>
-        <w:rPr>
-          <w:rFonts w:ascii="Fira Code" w:eastAsia="Times New Roman" w:hAnsi="Fira Code" w:cs="Fira Code"/>
-          <w:color w:val="000000"/>
-          <w:kern w:val="0"/>
-          <w:sz w:val="18"/>
-          <w:szCs w:val="18"/>
-          <w:lang w:eastAsia="en-US" w:bidi="ar-SA"/>
-        </w:rPr>
-      </w:pPr>
-    </w:p>
-    <w:p>
-      <w:pPr>
-        <w:shd w:val="clear" w:color="auto" w:fill="FFFFFF"/>
-        <w:suppressAutoHyphens w:val="0"/>
-        <w:autoSpaceDN/>
-        <w:textAlignment w:val="auto"/>
-        <w:rPr>
-          <w:rFonts w:ascii="Fira Code" w:eastAsia="Times New Roman" w:hAnsi="Fira Code" w:cs="Fira Code"/>
-          <w:color w:val="000000"/>
-          <w:kern w:val="0"/>
-          <w:sz w:val="18"/>
-          <w:szCs w:val="18"/>
-          <w:lang w:eastAsia="en-US" w:bidi="ar-SA"/>
-        </w:rPr>
-      </w:pPr>
-      <w:r>
-        <w:rPr>
-          <w:rFonts w:ascii="Fira Code" w:eastAsia="Times New Roman" w:hAnsi="Fira Code" w:cs="Fira Code"/>
-          <w:color w:val="000000"/>
-          <w:kern w:val="0"/>
-          <w:sz w:val="18"/>
-          <w:szCs w:val="18"/>
-          <w:lang w:eastAsia="en-US" w:bidi="ar-SA"/>
-        </w:rPr>
-        <w:t xml:space="preserve">    </w:t>
-      </w:r>
-      <w:proofErr w:type="spellStart"/>
-      <w:r>
-        <w:rPr>
-          <w:rFonts w:ascii="Fira Code" w:eastAsia="Times New Roman" w:hAnsi="Fira Code" w:cs="Fira Code"/>
-          <w:color w:val="000000"/>
-          <w:kern w:val="0"/>
-          <w:sz w:val="18"/>
-          <w:szCs w:val="18"/>
-          <w:lang w:eastAsia="en-US" w:bidi="ar-SA"/>
-        </w:rPr>
-        <w:t>chosenCard.setColor</w:t>
-      </w:r>
-      <w:proofErr w:type="spellEnd"/>
-      <w:r>
-        <w:rPr>
-          <w:rFonts w:ascii="Fira Code" w:eastAsia="Times New Roman" w:hAnsi="Fira Code" w:cs="Fira Code"/>
-          <w:color w:val="000000"/>
-          <w:kern w:val="0"/>
-          <w:sz w:val="18"/>
-          <w:szCs w:val="18"/>
-          <w:lang w:eastAsia="en-US" w:bidi="ar-SA"/>
-        </w:rPr>
-        <w:t>(color</w:t>
-      </w:r>
-      <w:proofErr w:type="gramStart"/>
-      <w:r>
-        <w:rPr>
-          <w:rFonts w:ascii="Fira Code" w:eastAsia="Times New Roman" w:hAnsi="Fira Code" w:cs="Fira Code"/>
-          <w:color w:val="000000"/>
-          <w:kern w:val="0"/>
-          <w:sz w:val="18"/>
-          <w:szCs w:val="18"/>
-          <w:lang w:eastAsia="en-US" w:bidi="ar-SA"/>
-        </w:rPr>
-        <w:t>);</w:t>
-      </w:r>
-      <w:proofErr w:type="gramEnd"/>
-    </w:p>
-    <w:p>
-      <w:pPr>
-        <w:shd w:val="clear" w:color="auto" w:fill="FFFFFF"/>
-        <w:suppressAutoHyphens w:val="0"/>
-        <w:autoSpaceDN/>
-        <w:textAlignment w:val="auto"/>
-        <w:rPr>
-          <w:rFonts w:ascii="Fira Code" w:eastAsia="Times New Roman" w:hAnsi="Fira Code" w:cs="Fira Code"/>
-          <w:color w:val="000000"/>
-          <w:kern w:val="0"/>
-          <w:sz w:val="18"/>
-          <w:szCs w:val="18"/>
-          <w:lang w:val="de-DE" w:eastAsia="en-US" w:bidi="ar-SA"/>
-        </w:rPr>
-      </w:pPr>
-      <w:r>
-        <w:rPr>
-          <w:rFonts w:ascii="Fira Code" w:eastAsia="Times New Roman" w:hAnsi="Fira Code" w:cs="Fira Code"/>
-          <w:color w:val="000000"/>
-          <w:kern w:val="0"/>
-          <w:sz w:val="18"/>
-          <w:szCs w:val="18"/>
-          <w:lang w:val="de-DE" w:eastAsia="en-US" w:bidi="ar-SA"/>
-        </w:rPr>
-        <w:t>}</w:t>
-      </w:r>
-    </w:p>
-    <w:p>
-      <w:pPr>
-        <w:pStyle w:val="Textbody"/>
-        <w:rPr>
-          <w:lang w:val="de-DE"/>
-        </w:rPr>
-      </w:pPr>
-    </w:p>
-    <w:p>
-      <w:pPr>
-        <w:pStyle w:val="Textbody"/>
-        <w:rPr>
-          <w:rFonts w:ascii="Liberation Sans" w:hAnsi="Liberation Sans"/>
-          <w:lang w:val="de-DE"/>
-        </w:rPr>
-      </w:pPr>
-      <w:r>
-        <w:rPr>
-          <w:rFonts w:ascii="Liberation Sans" w:hAnsi="Liberation Sans"/>
-          <w:lang w:val="de-DE"/>
-        </w:rPr>
         <w:t xml:space="preserve">Da der Spieler selbst die Karte auswählt, die er spielen möchte und bei einer Wild Card immer eine Farbe gewählt werden muss, bevor sie quasi gespielt wird, macht es Sinn den Code für die Auswahl in der Player-Klasse zu schreiben. Dadurch ist auch </w:t>
       </w:r>
       <w:proofErr w:type="gramStart"/>
@@ -10989,7 +11324,6 @@
         <w:rPr>
           <w:lang w:val="de-DE"/>
         </w:rPr>
-        <w:lastRenderedPageBreak/>
         <w:t xml:space="preserve">ATRIP: </w:t>
       </w:r>
       <w:proofErr w:type="spellStart"/>
@@ -11106,6 +11440,7 @@
         <w:rPr>
           <w:lang w:val="de-DE"/>
         </w:rPr>
+        <w:lastRenderedPageBreak/>
         <w:t>ATRIP: Professional (1P)</w:t>
       </w:r>
     </w:p>
@@ -11896,6 +12231,13 @@
               </w:rPr>
               <w:t>Eine Aktion, die ein Spieler während seiner Spielrunde ausführt.</w:t>
             </w:r>
+            <w:r>
+              <w:rPr>
+                <w:rFonts w:ascii="Liberation Sans" w:hAnsi="Liberation Sans"/>
+                <w:lang w:val="de-DE"/>
+              </w:rPr>
+              <w:t xml:space="preserve"> (Zug)</w:t>
+            </w:r>
           </w:p>
         </w:tc>
         <w:tc>
@@ -11938,7 +12280,7 @@
                 <w:rFonts w:ascii="Liberation Sans" w:hAnsi="Liberation Sans"/>
                 <w:lang w:val="de-DE"/>
               </w:rPr>
-              <w:t xml:space="preserve"> Spielen. </w:t>
+              <w:t xml:space="preserve"> Spielen.</w:t>
             </w:r>
           </w:p>
         </w:tc>
@@ -12032,37 +12374,37 @@
           <w:rFonts w:ascii="Liberation Sans" w:hAnsi="Liberation Sans"/>
           <w:lang w:val="de-DE"/>
         </w:rPr>
+        <w:t xml:space="preserve">Es gibt das </w:t>
+      </w:r>
+      <w:proofErr w:type="spellStart"/>
+      <w:r>
+        <w:rPr>
+          <w:rFonts w:ascii="Liberation Sans" w:hAnsi="Liberation Sans"/>
+          <w:lang w:val="de-DE"/>
+        </w:rPr>
+        <w:t>SettingsRepository</w:t>
+      </w:r>
+      <w:proofErr w:type="spellEnd"/>
+      <w:r>
+        <w:rPr>
+          <w:rFonts w:ascii="Liberation Sans" w:hAnsi="Liberation Sans"/>
+          <w:lang w:val="de-DE"/>
+        </w:rPr>
+        <w:t>, welches das Speichern und Laden von Einstellungen vornimmt. Die Einstellungsmöglichkeiten sind in diesem Fall die Anzahl an menschlichen Spielern und die Anzahl an Computer-Spielern.</w:t>
+      </w:r>
+    </w:p>
+    <w:p>
+      <w:pPr>
+        <w:pStyle w:val="Heading3"/>
+        <w:rPr>
+          <w:lang w:val="de-DE"/>
+        </w:rPr>
+      </w:pPr>
+      <w:r>
+        <w:rPr>
+          <w:lang w:val="de-DE"/>
+        </w:rPr>
         <w:lastRenderedPageBreak/>
-        <w:t xml:space="preserve">Es gibt das </w:t>
-      </w:r>
-      <w:proofErr w:type="spellStart"/>
-      <w:r>
-        <w:rPr>
-          <w:rFonts w:ascii="Liberation Sans" w:hAnsi="Liberation Sans"/>
-          <w:lang w:val="de-DE"/>
-        </w:rPr>
-        <w:t>SettingsRepository</w:t>
-      </w:r>
-      <w:proofErr w:type="spellEnd"/>
-      <w:r>
-        <w:rPr>
-          <w:rFonts w:ascii="Liberation Sans" w:hAnsi="Liberation Sans"/>
-          <w:lang w:val="de-DE"/>
-        </w:rPr>
-        <w:t>, welches das Speichern und Laden von Einstellungen vornimmt. Die Einstellungsmöglichkeiten sind in diesem Fall die Anzahl an menschlichen Spielern und die Anzahl an Computer-Spielern.</w:t>
-      </w:r>
-    </w:p>
-    <w:p>
-      <w:pPr>
-        <w:pStyle w:val="Heading3"/>
-        <w:rPr>
-          <w:lang w:val="de-DE"/>
-        </w:rPr>
-      </w:pPr>
-      <w:r>
-        <w:rPr>
-          <w:lang w:val="de-DE"/>
-        </w:rPr>
         <w:t>Aggregates (1,5P)</w:t>
       </w:r>
     </w:p>
@@ -12138,7 +12480,7 @@
                     </pic:cNvPicPr>
                   </pic:nvPicPr>
                   <pic:blipFill>
-                    <a:blip r:embed="rId13" cstate="print">
+                    <a:blip r:embed="rId14" cstate="print">
                       <a:extLst>
                         <a:ext uri="{28A0092B-C50C-407E-A947-70E740481C1C}">
                           <a14:useLocalDpi xmlns:a14="http://schemas.microsoft.com/office/drawing/2010/main" val="0"/>
@@ -12558,6 +12900,25 @@
     </w:p>
     <w:p>
       <w:pPr>
+        <w:suppressAutoHyphens w:val="0"/>
+        <w:rPr>
+          <w:rFonts w:ascii="Liberation Sans" w:hAnsi="Liberation Sans"/>
+          <w:b/>
+          <w:bCs/>
+          <w:sz w:val="28"/>
+          <w:szCs w:val="28"/>
+          <w:lang w:val="de-DE"/>
+        </w:rPr>
+      </w:pPr>
+      <w:r>
+        <w:rPr>
+          <w:lang w:val="de-DE"/>
+        </w:rPr>
+        <w:br w:type="page"/>
+      </w:r>
+    </w:p>
+    <w:p>
+      <w:pPr>
         <w:pStyle w:val="Heading3"/>
         <w:rPr>
           <w:lang w:val="de-DE"/>
@@ -12567,6 +12928,7 @@
         <w:rPr>
           <w:lang w:val="de-DE"/>
         </w:rPr>
+        <w:lastRenderedPageBreak/>
         <w:t>Value Objects (1,5P)</w:t>
       </w:r>
     </w:p>
@@ -12626,7 +12988,6 @@
           <w:noProof/>
           <w:lang w:val="de-DE"/>
         </w:rPr>
-        <w:lastRenderedPageBreak/>
         <w:drawing>
           <wp:inline distT="0" distB="0" distL="0" distR="0" wp14:anchorId="59ABC678" wp14:editId="3426E5F8">
             <wp:extent cx="6332220" cy="2136140"/>
@@ -12645,7 +13006,7 @@
                     </pic:cNvPicPr>
                   </pic:nvPicPr>
                   <pic:blipFill>
-                    <a:blip r:embed="rId14">
+                    <a:blip r:embed="rId15">
                       <a:extLst>
                         <a:ext uri="{28A0092B-C50C-407E-A947-70E740481C1C}">
                           <a14:useLocalDpi xmlns:a14="http://schemas.microsoft.com/office/drawing/2010/main" val="0"/>
@@ -12929,6 +13290,9 @@
     <w:p>
       <w:pPr>
         <w:pStyle w:val="Textbody"/>
+        <w:rPr>
+          <w:lang w:val="de-DE"/>
+        </w:rPr>
       </w:pPr>
       <w:r>
         <w:rPr>
@@ -12991,6 +13355,7 @@
           <w:i/>
           <w:iCs/>
           <w:color w:val="3465A4"/>
+          <w:lang w:val="de-DE"/>
         </w:rPr>
         <w:t>(Pseudo-)Code)]</w:t>
       </w:r>
@@ -12998,16 +13363,28 @@
     <w:p>
       <w:pPr>
         <w:pStyle w:val="Heading4"/>
-      </w:pPr>
-      <w:r>
+        <w:rPr>
+          <w:lang w:val="de-DE"/>
+        </w:rPr>
+      </w:pPr>
+      <w:r>
+        <w:rPr>
+          <w:lang w:val="de-DE"/>
+        </w:rPr>
         <w:t>[CODE SMELL 1]</w:t>
       </w:r>
     </w:p>
     <w:p>
       <w:pPr>
         <w:pStyle w:val="Heading4"/>
-      </w:pPr>
-      <w:r>
+        <w:rPr>
+          <w:lang w:val="de-DE"/>
+        </w:rPr>
+      </w:pPr>
+      <w:r>
+        <w:rPr>
+          <w:lang w:val="de-DE"/>
+        </w:rPr>
         <w:t>[CODE SMELL 2]</w:t>
       </w:r>
     </w:p>
@@ -13017,22 +13394,35 @@
         <w:rPr>
           <w:i/>
           <w:iCs/>
+          <w:lang w:val="de-DE"/>
         </w:rPr>
       </w:pPr>
     </w:p>
     <w:p>
       <w:pPr>
         <w:pStyle w:val="Heading3"/>
-      </w:pPr>
-      <w:r>
+        <w:rPr>
+          <w:lang w:val="de-DE"/>
+        </w:rPr>
+      </w:pPr>
+      <w:r>
+        <w:rPr>
+          <w:lang w:val="de-DE"/>
+        </w:rPr>
         <w:t xml:space="preserve">2 </w:t>
       </w:r>
       <w:proofErr w:type="spellStart"/>
       <w:r>
+        <w:rPr>
+          <w:lang w:val="de-DE"/>
+        </w:rPr>
         <w:t>Refactorings</w:t>
       </w:r>
       <w:proofErr w:type="spellEnd"/>
       <w:r>
+        <w:rPr>
+          <w:lang w:val="de-DE"/>
+        </w:rPr>
         <w:t xml:space="preserve"> (6P)</w:t>
       </w:r>
     </w:p>
@@ -13175,7 +13565,7 @@
         </w:rPr>
         <w:t xml:space="preserve">: </w:t>
       </w:r>
-      <w:hyperlink r:id="rId15" w:history="1">
+      <w:hyperlink r:id="rId16" w:history="1">
         <w:r>
           <w:rPr>
             <w:rStyle w:val="Hyperlink"/>
@@ -13218,6 +13608,7 @@
           <w:rFonts w:ascii="Liberation Sans" w:hAnsi="Liberation Sans"/>
           <w:lang w:val="de-DE"/>
         </w:rPr>
+        <w:lastRenderedPageBreak/>
         <w:t xml:space="preserve">Anstatt zu prüfen, ob das Attribut </w:t>
       </w:r>
       <w:proofErr w:type="spellStart"/>
@@ -13361,15 +13752,7 @@
           <w:rFonts w:ascii="Liberation Sans" w:hAnsi="Liberation Sans"/>
           <w:lang w:val="de-DE"/>
         </w:rPr>
-        <w:t xml:space="preserve">) Methode </w:t>
-      </w:r>
-      <w:r>
-        <w:rPr>
-          <w:rFonts w:ascii="Liberation Sans" w:hAnsi="Liberation Sans"/>
-          <w:lang w:val="de-DE"/>
-        </w:rPr>
-        <w:lastRenderedPageBreak/>
-        <w:t xml:space="preserve">liegen. Somit ist der spezifische Programmcode sauber getrennt zwischen </w:t>
+        <w:t xml:space="preserve">) Methode liegen. Somit ist der spezifische Programmcode sauber getrennt zwischen </w:t>
       </w:r>
       <w:proofErr w:type="spellStart"/>
       <w:r>
@@ -13461,7 +13844,7 @@
                     </pic:cNvPicPr>
                   </pic:nvPicPr>
                   <pic:blipFill>
-                    <a:blip r:embed="rId16" cstate="print">
+                    <a:blip r:embed="rId17" cstate="print">
                       <a:extLst>
                         <a:ext uri="{28A0092B-C50C-407E-A947-70E740481C1C}">
                           <a14:useLocalDpi xmlns:a14="http://schemas.microsoft.com/office/drawing/2010/main" val="0"/>
@@ -15546,6 +15929,7 @@
           <w:szCs w:val="16"/>
           <w:lang w:eastAsia="en-US" w:bidi="ar-SA"/>
         </w:rPr>
+        <w:lastRenderedPageBreak/>
         <w:t>            }</w:t>
       </w:r>
     </w:p>
@@ -15812,7 +16196,6 @@
           <w:szCs w:val="28"/>
           <w:lang w:val="de-DE"/>
         </w:rPr>
-        <w:lastRenderedPageBreak/>
         <w:t>Nachher</w:t>
       </w:r>
     </w:p>
@@ -15846,7 +16229,7 @@
                     </pic:cNvPicPr>
                   </pic:nvPicPr>
                   <pic:blipFill>
-                    <a:blip r:embed="rId17" cstate="print">
+                    <a:blip r:embed="rId18" cstate="print">
                       <a:extLst>
                         <a:ext uri="{28A0092B-C50C-407E-A947-70E740481C1C}">
                           <a14:useLocalDpi xmlns:a14="http://schemas.microsoft.com/office/drawing/2010/main" val="0"/>
@@ -17717,6 +18100,7 @@
           <w:szCs w:val="16"/>
           <w:lang w:eastAsia="en-US" w:bidi="ar-SA"/>
         </w:rPr>
+        <w:lastRenderedPageBreak/>
         <w:t>@</w:t>
       </w:r>
       <w:r>
@@ -18281,7 +18665,6 @@
           <w:szCs w:val="16"/>
           <w:lang w:eastAsia="en-US" w:bidi="ar-SA"/>
         </w:rPr>
-        <w:lastRenderedPageBreak/>
         <w:t>        {</w:t>
       </w:r>
     </w:p>
@@ -19295,7 +19678,7 @@
         </w:rPr>
         <w:t xml:space="preserve">: </w:t>
       </w:r>
-      <w:hyperlink r:id="rId18" w:history="1">
+      <w:hyperlink r:id="rId19" w:history="1">
         <w:r>
           <w:rPr>
             <w:rStyle w:val="Hyperlink"/>
@@ -19507,15 +19890,6 @@
         </w:rPr>
         <w:t xml:space="preserve"> Methode viel kleiner geworden und der Code auch sauberer getrennt.</w:t>
       </w:r>
-    </w:p>
-    <w:p>
-      <w:pPr>
-        <w:pStyle w:val="Textbody"/>
-        <w:rPr>
-          <w:rFonts w:ascii="Liberation Sans" w:hAnsi="Liberation Sans"/>
-          <w:lang w:val="de-DE"/>
-        </w:rPr>
-      </w:pPr>
     </w:p>
     <w:p>
       <w:pPr>
@@ -19569,7 +19943,7 @@
                     </pic:cNvPicPr>
                   </pic:nvPicPr>
                   <pic:blipFill>
-                    <a:blip r:embed="rId19" cstate="print">
+                    <a:blip r:embed="rId20" cstate="print">
                       <a:extLst>
                         <a:ext uri="{28A0092B-C50C-407E-A947-70E740481C1C}">
                           <a14:useLocalDpi xmlns:a14="http://schemas.microsoft.com/office/drawing/2010/main" val="0"/>
@@ -19612,6 +19986,7 @@
         <w:rPr>
           <w:rFonts w:ascii="Liberation Sans" w:hAnsi="Liberation Sans"/>
         </w:rPr>
+        <w:lastRenderedPageBreak/>
         <w:t>Player</w:t>
       </w:r>
     </w:p>
@@ -19790,7 +20165,6 @@
         <w:rPr>
           <w:rFonts w:ascii="Liberation Sans" w:hAnsi="Liberation Sans"/>
         </w:rPr>
-        <w:lastRenderedPageBreak/>
         <w:t>HumanPlayer</w:t>
       </w:r>
       <w:proofErr w:type="spellEnd"/>
@@ -22953,22 +23327,6 @@
         </w:rPr>
         <w:t>    }</w:t>
       </w:r>
-    </w:p>
-    <w:p>
-      <w:pPr>
-        <w:suppressAutoHyphens w:val="0"/>
-        <w:rPr>
-          <w:rFonts w:ascii="Liberation Sans" w:hAnsi="Liberation Sans"/>
-        </w:rPr>
-      </w:pPr>
-    </w:p>
-    <w:p>
-      <w:pPr>
-        <w:suppressAutoHyphens w:val="0"/>
-        <w:rPr>
-          <w:rFonts w:ascii="Liberation Sans" w:hAnsi="Liberation Sans"/>
-        </w:rPr>
-      </w:pPr>
     </w:p>
     <w:p>
       <w:pPr>
@@ -22991,6 +23349,7 @@
           <w:szCs w:val="28"/>
           <w:lang w:val="de-DE"/>
         </w:rPr>
+        <w:lastRenderedPageBreak/>
         <w:t>Nachher</w:t>
       </w:r>
     </w:p>
@@ -23006,7 +23365,6 @@
           <w:rFonts w:ascii="Liberation Sans" w:hAnsi="Liberation Sans"/>
           <w:noProof/>
         </w:rPr>
-        <w:lastRenderedPageBreak/>
         <w:drawing>
           <wp:inline distT="0" distB="0" distL="0" distR="0" wp14:anchorId="44085976" wp14:editId="2E73E70F">
             <wp:extent cx="4349809" cy="2568656"/>
@@ -23025,7 +23383,7 @@
                     </pic:cNvPicPr>
                   </pic:nvPicPr>
                   <pic:blipFill>
-                    <a:blip r:embed="rId11" cstate="print">
+                    <a:blip r:embed="rId12" cstate="print">
                       <a:extLst>
                         <a:ext uri="{28A0092B-C50C-407E-A947-70E740481C1C}">
                           <a14:useLocalDpi xmlns:a14="http://schemas.microsoft.com/office/drawing/2010/main" val="0"/>
@@ -25237,6 +25595,7 @@
           <w:szCs w:val="18"/>
           <w:lang w:eastAsia="en-US" w:bidi="ar-SA"/>
         </w:rPr>
+        <w:lastRenderedPageBreak/>
         <w:t xml:space="preserve">        </w:t>
       </w:r>
       <w:r>
@@ -25396,7 +25755,6 @@
           <w:szCs w:val="18"/>
           <w:lang w:eastAsia="en-US" w:bidi="ar-SA"/>
         </w:rPr>
-        <w:lastRenderedPageBreak/>
         <w:t xml:space="preserve">            </w:t>
       </w:r>
       <w:proofErr w:type="spellStart"/>
@@ -28405,25 +28763,6 @@
           <w:lang w:val="de-DE" w:eastAsia="en-US" w:bidi="ar-SA"/>
         </w:rPr>
         <w:t>}</w:t>
-      </w:r>
-    </w:p>
-    <w:p>
-      <w:pPr>
-        <w:suppressAutoHyphens w:val="0"/>
-        <w:rPr>
-          <w:rFonts w:ascii="Liberation Sans" w:hAnsi="Liberation Sans"/>
-          <w:b/>
-          <w:bCs/>
-          <w:sz w:val="28"/>
-          <w:szCs w:val="28"/>
-          <w:lang w:val="de-DE"/>
-        </w:rPr>
-      </w:pPr>
-      <w:r>
-        <w:rPr>
-          <w:lang w:val="de-DE"/>
-        </w:rPr>
-        <w:br w:type="page"/>
       </w:r>
     </w:p>
     <w:p>
@@ -28535,7 +28874,7 @@
                     </pic:cNvPicPr>
                   </pic:nvPicPr>
                   <pic:blipFill>
-                    <a:blip r:embed="rId20">
+                    <a:blip r:embed="rId21">
                       <a:extLst>
                         <a:ext uri="{28A0092B-C50C-407E-A947-70E740481C1C}">
                           <a14:useLocalDpi xmlns:a14="http://schemas.microsoft.com/office/drawing/2010/main" val="0"/>
@@ -28590,7 +28929,7 @@
                     </pic:cNvPicPr>
                   </pic:nvPicPr>
                   <pic:blipFill>
-                    <a:blip r:embed="rId21" cstate="print">
+                    <a:blip r:embed="rId22" cstate="print">
                       <a:extLst>
                         <a:ext uri="{28A0092B-C50C-407E-A947-70E740481C1C}">
                           <a14:useLocalDpi xmlns:a14="http://schemas.microsoft.com/office/drawing/2010/main" val="0"/>
@@ -28773,7 +29112,7 @@
                     </pic:cNvPicPr>
                   </pic:nvPicPr>
                   <pic:blipFill>
-                    <a:blip r:embed="rId22">
+                    <a:blip r:embed="rId23">
                       <a:extLst>
                         <a:ext uri="{28A0092B-C50C-407E-A947-70E740481C1C}">
                           <a14:useLocalDpi xmlns:a14="http://schemas.microsoft.com/office/drawing/2010/main" val="0"/>

</xml_diff>